<commit_message>
Added new skills & updated resume
</commit_message>
<xml_diff>
--- a/resources/documents/Resume - Eshan Sud.docx
+++ b/resources/documents/Resume - Eshan Sud.docx
@@ -44,7 +44,7 @@
           <w:position w:val="-2"/>
         </w:rPr>
         <w:drawing>
-          <wp:inline distT="0" distB="0" distL="0" distR="0" wp14:anchorId="02FFE82A" wp14:editId="18CE060F">
+          <wp:inline distT="0" distB="0" distL="0" distR="0" wp14:anchorId="02FFE82A" wp14:editId="7983BE83">
             <wp:extent cx="142875" cy="142875"/>
             <wp:effectExtent l="0" t="0" r="9525" b="9525"/>
             <wp:docPr id="5" name="image3.png"/>
@@ -109,7 +109,7 @@
           <w:noProof/>
         </w:rPr>
         <w:drawing>
-          <wp:inline distT="0" distB="0" distL="0" distR="0" wp14:anchorId="59633E7B" wp14:editId="00A36E60">
+          <wp:inline distT="0" distB="0" distL="0" distR="0" wp14:anchorId="59633E7B" wp14:editId="76BE31A7">
             <wp:extent cx="127000" cy="95250"/>
             <wp:effectExtent l="0" t="0" r="6350" b="0"/>
             <wp:docPr id="1127107736" name="image1.png"/>
@@ -178,7 +178,7 @@
           <w:noProof/>
         </w:rPr>
         <w:drawing>
-          <wp:inline distT="0" distB="0" distL="0" distR="0" wp14:anchorId="20EA8F26" wp14:editId="49F6157E">
+          <wp:inline distT="0" distB="0" distL="0" distR="0" wp14:anchorId="20EA8F26" wp14:editId="1E63D3B9">
             <wp:extent cx="107950" cy="107950"/>
             <wp:effectExtent l="0" t="0" r="6350" b="6350"/>
             <wp:docPr id="3" name="image2.png"/>
@@ -248,7 +248,7 @@
           <w:position w:val="-1"/>
         </w:rPr>
         <w:drawing>
-          <wp:inline distT="0" distB="0" distL="0" distR="0" wp14:anchorId="6524BE6A" wp14:editId="572BE4D1">
+          <wp:inline distT="0" distB="0" distL="0" distR="0" wp14:anchorId="6524BE6A" wp14:editId="7DC58A9E">
             <wp:extent cx="120650" cy="120650"/>
             <wp:effectExtent l="0" t="0" r="0" b="0"/>
             <wp:docPr id="7" name="image4.png"/>
@@ -412,7 +412,7 @@
           </mc:Choice>
           <mc:Fallback>
             <w:pict>
-              <v:line w14:anchorId="2C6FB25F" id="Straight Connector 2" o:spid="_x0000_s1026" style="position:absolute;z-index:251657216;visibility:visible;mso-wrap-style:square;mso-width-percent:0;mso-height-percent:0;mso-wrap-distance-left:9pt;mso-wrap-distance-top:0;mso-wrap-distance-right:9pt;mso-wrap-distance-bottom:0;mso-position-horizontal:absolute;mso-position-horizontal-relative:page;mso-position-vertical:absolute;mso-position-vertical-relative:text;mso-width-percent:0;mso-height-percent:0;mso-width-relative:page;mso-height-relative:page" from="36pt,15.45pt" to="8in,15.45pt" o:gfxdata="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" strokeweight=".14042mm">
+              <v:line w14:anchorId="56C39708" id="Straight Connector 2" o:spid="_x0000_s1026" style="position:absolute;z-index:251657216;visibility:visible;mso-wrap-style:square;mso-width-percent:0;mso-height-percent:0;mso-wrap-distance-left:9pt;mso-wrap-distance-top:0;mso-wrap-distance-right:9pt;mso-wrap-distance-bottom:0;mso-position-horizontal:absolute;mso-position-horizontal-relative:page;mso-position-vertical:absolute;mso-position-vertical-relative:text;mso-width-percent:0;mso-height-percent:0;mso-width-relative:page;mso-height-relative:page" from="36pt,15.45pt" to="8in,15.45pt" o:gfxdata="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" strokeweight=".14042mm">
                 <w10:wrap anchorx="page"/>
               </v:line>
             </w:pict>
@@ -437,41 +437,131 @@
         <w:ind w:left="335"/>
         <w:rPr>
           <w:rFonts w:ascii="Arial" w:hAnsi="Arial" w:cs="Arial"/>
+          <w:b/>
+          <w:bCs/>
+          <w:sz w:val="24"/>
+          <w:szCs w:val="24"/>
         </w:rPr>
       </w:pPr>
       <w:r>
         <w:rPr>
           <w:rFonts w:ascii="Arial" w:hAnsi="Arial" w:cs="Arial"/>
-        </w:rPr>
-        <w:t xml:space="preserve">Detail-oriented software developer pursuing a B.Tech in Computer Science and Engineering with a CGPA of 9.67. Passionate about coding and committed to continuous learning, seeking an SDE role to leverage my skills in Java, Python, and </w:t>
-      </w:r>
-      <w:r>
-        <w:rPr>
-          <w:rFonts w:ascii="Arial" w:hAnsi="Arial" w:cs="Arial"/>
+          <w:sz w:val="20"/>
+          <w:szCs w:val="20"/>
+        </w:rPr>
+        <w:t>Detail-oriented software developer pursuing a B.Tech in Computer Science and Engineering with a CGPA of 9.6</w:t>
+      </w:r>
+      <w:r>
+        <w:rPr>
+          <w:rFonts w:ascii="Arial" w:hAnsi="Arial" w:cs="Arial"/>
+          <w:sz w:val="20"/>
+          <w:szCs w:val="20"/>
+        </w:rPr>
+        <w:t>9</w:t>
+      </w:r>
+      <w:r>
+        <w:rPr>
+          <w:rFonts w:ascii="Arial" w:hAnsi="Arial" w:cs="Arial"/>
+          <w:sz w:val="20"/>
+          <w:szCs w:val="20"/>
+        </w:rPr>
+        <w:t xml:space="preserve">. Passionate about coding and committed to continuous learning, seeking a </w:t>
+      </w:r>
+      <w:r>
+        <w:rPr>
+          <w:rFonts w:ascii="Arial" w:hAnsi="Arial" w:cs="Arial"/>
+          <w:sz w:val="20"/>
+          <w:szCs w:val="20"/>
+        </w:rPr>
+        <w:t>Software Development Engineer (SDE) role</w:t>
+      </w:r>
+      <w:r>
+        <w:rPr>
+          <w:rFonts w:ascii="Arial" w:hAnsi="Arial" w:cs="Arial"/>
+          <w:sz w:val="20"/>
+          <w:szCs w:val="20"/>
+        </w:rPr>
+        <w:t xml:space="preserve"> </w:t>
+      </w:r>
+      <w:r>
+        <w:rPr>
+          <w:rFonts w:ascii="Arial" w:hAnsi="Arial" w:cs="Arial"/>
+          <w:sz w:val="20"/>
+          <w:szCs w:val="20"/>
+        </w:rPr>
+        <w:t xml:space="preserve">to leverage my skills in Python, </w:t>
+      </w:r>
+      <w:r>
+        <w:rPr>
+          <w:rFonts w:ascii="Arial" w:hAnsi="Arial" w:cs="Arial"/>
+          <w:sz w:val="20"/>
+          <w:szCs w:val="20"/>
+        </w:rPr>
+        <w:t xml:space="preserve">Java </w:t>
+      </w:r>
+      <w:r>
+        <w:rPr>
+          <w:rFonts w:ascii="Arial" w:hAnsi="Arial" w:cs="Arial"/>
+          <w:sz w:val="20"/>
+          <w:szCs w:val="20"/>
+        </w:rPr>
+        <w:t xml:space="preserve">and </w:t>
+      </w:r>
+      <w:r>
+        <w:rPr>
+          <w:rFonts w:ascii="Arial" w:hAnsi="Arial" w:cs="Arial"/>
+          <w:sz w:val="20"/>
+          <w:szCs w:val="20"/>
         </w:rPr>
         <w:t>W</w:t>
       </w:r>
       <w:r>
         <w:rPr>
           <w:rFonts w:ascii="Arial" w:hAnsi="Arial" w:cs="Arial"/>
+          <w:sz w:val="20"/>
+          <w:szCs w:val="20"/>
         </w:rPr>
         <w:t xml:space="preserve">eb </w:t>
       </w:r>
       <w:r>
         <w:rPr>
           <w:rFonts w:ascii="Arial" w:hAnsi="Arial" w:cs="Arial"/>
+          <w:sz w:val="20"/>
+          <w:szCs w:val="20"/>
         </w:rPr>
         <w:t>D</w:t>
       </w:r>
       <w:r>
         <w:rPr>
           <w:rFonts w:ascii="Arial" w:hAnsi="Arial" w:cs="Arial"/>
-        </w:rPr>
-        <w:t>evelopment.</w:t>
-      </w:r>
-      <w:r>
-        <w:rPr>
-          <w:rFonts w:ascii="Arial" w:hAnsi="Arial" w:cs="Arial"/>
+          <w:sz w:val="20"/>
+          <w:szCs w:val="20"/>
+        </w:rPr>
+        <w:t>evelopment</w:t>
+      </w:r>
+      <w:r>
+        <w:rPr>
+          <w:rFonts w:ascii="Arial" w:hAnsi="Arial" w:cs="Arial"/>
+          <w:sz w:val="20"/>
+          <w:szCs w:val="20"/>
+        </w:rPr>
+        <w:t xml:space="preserve"> </w:t>
+      </w:r>
+      <w:r>
+        <w:rPr>
+          <w:rFonts w:ascii="Arial" w:hAnsi="Arial" w:cs="Arial"/>
+          <w:sz w:val="20"/>
+          <w:szCs w:val="20"/>
+        </w:rPr>
+        <w:t>for creating innovative and impactful solutions.</w:t>
+      </w:r>
+      <w:r>
+        <w:rPr>
+          <w:rFonts w:ascii="Arial" w:hAnsi="Arial" w:cs="Arial"/>
+          <w:b/>
+          <w:bCs/>
+          <w:sz w:val="24"/>
+          <w:szCs w:val="24"/>
         </w:rPr>
         <w:br/>
       </w:r>
@@ -569,6 +659,14 @@
           <w:w w:val="90"/>
         </w:rPr>
         <w:tab/>
+      </w:r>
+      <w:r>
+        <w:rPr>
+          <w:rFonts w:ascii="Arial" w:hAnsi="Arial" w:cs="Arial"/>
+          <w:b/>
+          <w:w w:val="90"/>
+        </w:rPr>
+        <w:t xml:space="preserve"> </w:t>
       </w:r>
       <w:r>
         <w:rPr>
@@ -637,7 +735,17 @@
           <w:sz w:val="20"/>
           <w:szCs w:val="20"/>
         </w:rPr>
-        <w:t>9.67</w:t>
+        <w:t>9.6</w:t>
+      </w:r>
+      <w:r>
+        <w:rPr>
+          <w:rFonts w:ascii="Arial" w:hAnsi="Arial" w:cs="Arial"/>
+          <w:b/>
+          <w:bCs/>
+          <w:sz w:val="20"/>
+          <w:szCs w:val="20"/>
+        </w:rPr>
+        <w:t>9</w:t>
       </w:r>
       <w:r>
         <w:rPr>
@@ -686,7 +794,7 @@
           <w:szCs w:val="20"/>
         </w:rPr>
         <w:tab/>
-        <w:t xml:space="preserve">      </w:t>
+        <w:t xml:space="preserve">        </w:t>
       </w:r>
       <w:r>
         <w:rPr>
@@ -748,7 +856,7 @@
           <w:sz w:val="20"/>
           <w:szCs w:val="20"/>
         </w:rPr>
-        <w:t>from Manipal University Jaipur</w:t>
+        <w:t>recipient</w:t>
       </w:r>
     </w:p>
     <w:p>
@@ -793,7 +901,16 @@
           <w:sz w:val="20"/>
           <w:szCs w:val="20"/>
         </w:rPr>
-        <w:t>s List of Excellence recipient in first, second and third semesters</w:t>
+        <w:t>s List of Excellence recipient</w:t>
+      </w:r>
+      <w:r>
+        <w:rPr>
+          <w:rFonts w:ascii="Arial" w:hAnsi="Arial" w:cs="Arial"/>
+          <w:w w:val="95"/>
+          <w:sz w:val="20"/>
+          <w:szCs w:val="20"/>
+        </w:rPr>
+        <w:t xml:space="preserve"> for three consecutive semesters</w:t>
       </w:r>
     </w:p>
     <w:p>
@@ -847,7 +964,25 @@
           <w:sz w:val="20"/>
           <w:szCs w:val="20"/>
         </w:rPr>
-        <w:t xml:space="preserve"> (2023)</w:t>
+        <w:t xml:space="preserve"> (2023</w:t>
+      </w:r>
+      <w:r>
+        <w:rPr>
+          <w:rFonts w:ascii="Arial" w:hAnsi="Arial" w:cs="Arial"/>
+          <w:w w:val="95"/>
+          <w:sz w:val="20"/>
+          <w:szCs w:val="20"/>
+        </w:rPr>
+        <w:t>-2024</w:t>
+      </w:r>
+      <w:r>
+        <w:rPr>
+          <w:rFonts w:ascii="Arial" w:hAnsi="Arial" w:cs="Arial"/>
+          <w:w w:val="95"/>
+          <w:sz w:val="20"/>
+          <w:szCs w:val="20"/>
+        </w:rPr>
+        <w:t>)</w:t>
       </w:r>
     </w:p>
     <w:p>
@@ -876,6 +1011,14 @@
           <w:w w:val="90"/>
         </w:rPr>
         <w:tab/>
+      </w:r>
+      <w:r>
+        <w:rPr>
+          <w:rFonts w:ascii="Arial" w:hAnsi="Arial" w:cs="Arial"/>
+          <w:b/>
+          <w:w w:val="90"/>
+        </w:rPr>
+        <w:t xml:space="preserve"> </w:t>
       </w:r>
       <w:r>
         <w:rPr>
@@ -1007,6 +1150,1124 @@
     </w:p>
     <w:p>
       <w:pPr>
+        <w:tabs>
+          <w:tab w:val="left" w:pos="816"/>
+        </w:tabs>
+        <w:spacing w:before="25"/>
+        <w:rPr>
+          <w:rFonts w:ascii="Arial" w:hAnsi="Arial" w:cs="Arial"/>
+          <w:sz w:val="20"/>
+          <w:szCs w:val="20"/>
+        </w:rPr>
+      </w:pPr>
+    </w:p>
+    <w:p>
+      <w:pPr>
+        <w:pStyle w:val="Heading1"/>
+        <w:spacing w:before="0"/>
+        <w:rPr>
+          <w:rFonts w:ascii="Arial" w:hAnsi="Arial" w:cs="Arial"/>
+          <w:b/>
+          <w:bCs/>
+        </w:rPr>
+      </w:pPr>
+      <w:r>
+        <w:rPr>
+          <w:rFonts w:ascii="Arial" w:hAnsi="Arial" w:cs="Arial"/>
+          <w:b/>
+          <w:bCs/>
+          <w:noProof/>
+        </w:rPr>
+        <mc:AlternateContent>
+          <mc:Choice Requires="wps">
+            <w:drawing>
+              <wp:anchor distT="0" distB="0" distL="114300" distR="114300" simplePos="0" relativeHeight="251659264" behindDoc="0" locked="0" layoutInCell="1" allowOverlap="1" wp14:anchorId="1AED413D" wp14:editId="58E439E5">
+                <wp:simplePos x="0" y="0"/>
+                <wp:positionH relativeFrom="page">
+                  <wp:posOffset>457200</wp:posOffset>
+                </wp:positionH>
+                <wp:positionV relativeFrom="paragraph">
+                  <wp:posOffset>196215</wp:posOffset>
+                </wp:positionV>
+                <wp:extent cx="6858000" cy="0"/>
+                <wp:effectExtent l="0" t="0" r="0" b="0"/>
+                <wp:wrapNone/>
+                <wp:docPr id="1725894095" name="Straight Connector 2"/>
+                <wp:cNvGraphicFramePr>
+                  <a:graphicFrameLocks xmlns:a="http://schemas.openxmlformats.org/drawingml/2006/main"/>
+                </wp:cNvGraphicFramePr>
+                <a:graphic xmlns:a="http://schemas.openxmlformats.org/drawingml/2006/main">
+                  <a:graphicData uri="http://schemas.microsoft.com/office/word/2010/wordprocessingShape">
+                    <wps:wsp>
+                      <wps:cNvCnPr>
+                        <a:cxnSpLocks noChangeShapeType="1"/>
+                      </wps:cNvCnPr>
+                      <wps:spPr bwMode="auto">
+                        <a:xfrm>
+                          <a:off x="0" y="0"/>
+                          <a:ext cx="6858000" cy="0"/>
+                        </a:xfrm>
+                        <a:prstGeom prst="line">
+                          <a:avLst/>
+                        </a:prstGeom>
+                        <a:noFill/>
+                        <a:ln w="5055">
+                          <a:solidFill>
+                            <a:srgbClr val="000000"/>
+                          </a:solidFill>
+                          <a:round/>
+                          <a:headEnd/>
+                          <a:tailEnd/>
+                        </a:ln>
+                        <a:extLst>
+                          <a:ext uri="{909E8E84-426E-40DD-AFC4-6F175D3DCCD1}">
+                            <a14:hiddenFill xmlns:a14="http://schemas.microsoft.com/office/drawing/2010/main">
+                              <a:noFill/>
+                            </a14:hiddenFill>
+                          </a:ext>
+                        </a:extLst>
+                      </wps:spPr>
+                      <wps:bodyPr/>
+                    </wps:wsp>
+                  </a:graphicData>
+                </a:graphic>
+                <wp14:sizeRelH relativeFrom="page">
+                  <wp14:pctWidth>0</wp14:pctWidth>
+                </wp14:sizeRelH>
+                <wp14:sizeRelV relativeFrom="page">
+                  <wp14:pctHeight>0</wp14:pctHeight>
+                </wp14:sizeRelV>
+              </wp:anchor>
+            </w:drawing>
+          </mc:Choice>
+          <mc:Fallback>
+            <w:pict>
+              <v:line w14:anchorId="49EBF8B7" id="Straight Connector 2" o:spid="_x0000_s1026" style="position:absolute;z-index:251659264;visibility:visible;mso-wrap-style:square;mso-width-percent:0;mso-height-percent:0;mso-wrap-distance-left:9pt;mso-wrap-distance-top:0;mso-wrap-distance-right:9pt;mso-wrap-distance-bottom:0;mso-position-horizontal:absolute;mso-position-horizontal-relative:page;mso-position-vertical:absolute;mso-position-vertical-relative:text;mso-width-percent:0;mso-height-percent:0;mso-width-relative:page;mso-height-relative:page" from="36pt,15.45pt" to="8in,15.45pt" o:gfxdata="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" strokeweight=".14042mm">
+                <w10:wrap anchorx="page"/>
+              </v:line>
+            </w:pict>
+          </mc:Fallback>
+        </mc:AlternateContent>
+      </w:r>
+      <w:r>
+        <w:rPr>
+          <w:rFonts w:ascii="Arial" w:hAnsi="Arial" w:cs="Arial"/>
+          <w:b/>
+          <w:bCs/>
+        </w:rPr>
+        <w:t>Experience</w:t>
+      </w:r>
+    </w:p>
+    <w:p>
+      <w:pPr>
+        <w:tabs>
+          <w:tab w:val="left" w:pos="8927"/>
+        </w:tabs>
+        <w:spacing w:before="101"/>
+        <w:ind w:left="335"/>
+        <w:rPr>
+          <w:rFonts w:ascii="Arial" w:hAnsi="Arial" w:cs="Arial"/>
+          <w:bCs/>
+        </w:rPr>
+      </w:pPr>
+      <w:proofErr w:type="spellStart"/>
+      <w:r>
+        <w:rPr>
+          <w:rFonts w:ascii="Arial" w:hAnsi="Arial" w:cs="Arial"/>
+          <w:b/>
+          <w:spacing w:val="12"/>
+          <w:w w:val="90"/>
+        </w:rPr>
+        <w:t>E</w:t>
+      </w:r>
+      <w:r>
+        <w:rPr>
+          <w:rFonts w:ascii="Arial" w:hAnsi="Arial" w:cs="Arial"/>
+          <w:b/>
+          <w:spacing w:val="12"/>
+          <w:w w:val="90"/>
+        </w:rPr>
+        <w:t>xato</w:t>
+      </w:r>
+      <w:proofErr w:type="spellEnd"/>
+      <w:r>
+        <w:rPr>
+          <w:rFonts w:ascii="Arial" w:hAnsi="Arial" w:cs="Arial"/>
+          <w:b/>
+          <w:spacing w:val="12"/>
+          <w:w w:val="90"/>
+        </w:rPr>
+        <w:t xml:space="preserve"> Technologies Pvt Ltd</w:t>
+      </w:r>
+      <w:r>
+        <w:rPr>
+          <w:rFonts w:ascii="Arial" w:hAnsi="Arial" w:cs="Arial"/>
+          <w:b/>
+          <w:w w:val="90"/>
+        </w:rPr>
+        <w:tab/>
+      </w:r>
+      <w:r>
+        <w:rPr>
+          <w:rFonts w:ascii="Arial" w:hAnsi="Arial" w:cs="Arial"/>
+          <w:b/>
+          <w:w w:val="90"/>
+        </w:rPr>
+        <w:t xml:space="preserve"> </w:t>
+      </w:r>
+      <w:r>
+        <w:rPr>
+          <w:rFonts w:ascii="Arial" w:hAnsi="Arial" w:cs="Arial"/>
+          <w:b/>
+          <w:w w:val="90"/>
+        </w:rPr>
+        <w:t xml:space="preserve">  </w:t>
+      </w:r>
+      <w:r>
+        <w:rPr>
+          <w:rFonts w:ascii="Arial" w:hAnsi="Arial" w:cs="Arial"/>
+          <w:bCs/>
+          <w:spacing w:val="-13"/>
+        </w:rPr>
+        <w:t>J</w:t>
+      </w:r>
+      <w:r>
+        <w:rPr>
+          <w:rFonts w:ascii="Arial" w:hAnsi="Arial" w:cs="Arial"/>
+          <w:bCs/>
+          <w:spacing w:val="-13"/>
+        </w:rPr>
+        <w:t>une</w:t>
+      </w:r>
+      <w:r>
+        <w:rPr>
+          <w:rFonts w:ascii="Arial" w:hAnsi="Arial" w:cs="Arial"/>
+          <w:bCs/>
+          <w:spacing w:val="-13"/>
+        </w:rPr>
+        <w:t xml:space="preserve"> </w:t>
+      </w:r>
+      <w:r>
+        <w:rPr>
+          <w:rFonts w:ascii="Arial" w:hAnsi="Arial" w:cs="Arial"/>
+          <w:bCs/>
+          <w:spacing w:val="-13"/>
+        </w:rPr>
+        <w:t>–</w:t>
+      </w:r>
+      <w:r>
+        <w:rPr>
+          <w:rFonts w:ascii="Arial" w:hAnsi="Arial" w:cs="Arial"/>
+          <w:bCs/>
+          <w:spacing w:val="-13"/>
+        </w:rPr>
+        <w:t xml:space="preserve"> </w:t>
+      </w:r>
+      <w:r>
+        <w:rPr>
+          <w:rFonts w:ascii="Arial" w:hAnsi="Arial" w:cs="Arial"/>
+          <w:bCs/>
+          <w:spacing w:val="-13"/>
+        </w:rPr>
+        <w:t xml:space="preserve">August </w:t>
+      </w:r>
+      <w:r>
+        <w:rPr>
+          <w:rFonts w:ascii="Arial" w:hAnsi="Arial" w:cs="Arial"/>
+          <w:bCs/>
+        </w:rPr>
+        <w:t>202</w:t>
+      </w:r>
+      <w:r>
+        <w:rPr>
+          <w:rFonts w:ascii="Arial" w:hAnsi="Arial" w:cs="Arial"/>
+          <w:bCs/>
+        </w:rPr>
+        <w:t>4</w:t>
+      </w:r>
+    </w:p>
+    <w:p>
+      <w:pPr>
+        <w:tabs>
+          <w:tab w:val="left" w:pos="9402"/>
+        </w:tabs>
+        <w:spacing w:before="15"/>
+        <w:ind w:left="336"/>
+        <w:rPr>
+          <w:rFonts w:ascii="Arial" w:eastAsia="Arial MT" w:hAnsi="Arial" w:cs="Arial"/>
+          <w:iCs/>
+          <w:sz w:val="20"/>
+        </w:rPr>
+      </w:pPr>
+      <w:r>
+        <w:rPr>
+          <w:rFonts w:ascii="Arial" w:hAnsi="Arial" w:cs="Arial"/>
+          <w:sz w:val="20"/>
+          <w:szCs w:val="20"/>
+        </w:rPr>
+        <w:t>SDE Summer Intern</w:t>
+      </w:r>
+      <w:r>
+        <w:rPr>
+          <w:rFonts w:ascii="Arial" w:hAnsi="Arial" w:cs="Arial"/>
+          <w:iCs/>
+          <w:sz w:val="20"/>
+        </w:rPr>
+        <w:tab/>
+      </w:r>
+      <w:r>
+        <w:rPr>
+          <w:rFonts w:ascii="Arial" w:hAnsi="Arial" w:cs="Arial"/>
+          <w:iCs/>
+          <w:sz w:val="20"/>
+        </w:rPr>
+        <w:t xml:space="preserve">                 Noida</w:t>
+      </w:r>
+    </w:p>
+    <w:p>
+      <w:pPr>
+        <w:pStyle w:val="ListParagraph"/>
+        <w:numPr>
+          <w:ilvl w:val="0"/>
+          <w:numId w:val="1"/>
+        </w:numPr>
+        <w:tabs>
+          <w:tab w:val="left" w:pos="816"/>
+        </w:tabs>
+        <w:spacing w:before="25"/>
+        <w:rPr>
+          <w:rFonts w:ascii="Arial" w:hAnsi="Arial" w:cs="Arial"/>
+          <w:sz w:val="20"/>
+          <w:szCs w:val="20"/>
+        </w:rPr>
+      </w:pPr>
+      <w:r>
+        <w:rPr>
+          <w:rFonts w:ascii="Arial" w:hAnsi="Arial" w:cs="Arial"/>
+          <w:sz w:val="20"/>
+          <w:szCs w:val="20"/>
+        </w:rPr>
+        <w:t>Developed</w:t>
+      </w:r>
+      <w:r>
+        <w:rPr>
+          <w:rFonts w:ascii="Arial" w:hAnsi="Arial" w:cs="Arial"/>
+          <w:sz w:val="20"/>
+          <w:szCs w:val="20"/>
+        </w:rPr>
+        <w:t xml:space="preserve"> an</w:t>
+      </w:r>
+      <w:r>
+        <w:rPr>
+          <w:rFonts w:ascii="Arial" w:hAnsi="Arial" w:cs="Arial"/>
+          <w:sz w:val="20"/>
+          <w:szCs w:val="20"/>
+        </w:rPr>
+        <w:t xml:space="preserve"> </w:t>
+      </w:r>
+      <w:r>
+        <w:rPr>
+          <w:rFonts w:ascii="Arial" w:hAnsi="Arial" w:cs="Arial"/>
+          <w:sz w:val="20"/>
+          <w:szCs w:val="20"/>
+        </w:rPr>
+        <w:t>advanced</w:t>
+      </w:r>
+      <w:r>
+        <w:rPr>
+          <w:rFonts w:ascii="Arial" w:hAnsi="Arial" w:cs="Arial"/>
+          <w:sz w:val="20"/>
+          <w:szCs w:val="20"/>
+        </w:rPr>
+        <w:t xml:space="preserve"> </w:t>
+      </w:r>
+      <w:r>
+        <w:rPr>
+          <w:rFonts w:ascii="Arial" w:hAnsi="Arial" w:cs="Arial"/>
+          <w:b/>
+          <w:bCs/>
+          <w:sz w:val="20"/>
+          <w:szCs w:val="20"/>
+        </w:rPr>
+        <w:t>Speech-to-Text</w:t>
+      </w:r>
+      <w:r>
+        <w:rPr>
+          <w:rFonts w:ascii="Arial" w:hAnsi="Arial" w:cs="Arial"/>
+          <w:sz w:val="20"/>
+          <w:szCs w:val="20"/>
+        </w:rPr>
+        <w:t xml:space="preserve"> system</w:t>
+      </w:r>
+      <w:r>
+        <w:rPr>
+          <w:rFonts w:ascii="Arial" w:hAnsi="Arial" w:cs="Arial"/>
+          <w:sz w:val="20"/>
+          <w:szCs w:val="20"/>
+        </w:rPr>
+        <w:t xml:space="preserve"> </w:t>
+      </w:r>
+      <w:r>
+        <w:rPr>
+          <w:rFonts w:ascii="Arial" w:hAnsi="Arial" w:cs="Arial"/>
+          <w:sz w:val="20"/>
+          <w:szCs w:val="20"/>
+        </w:rPr>
+        <w:t>incorporating</w:t>
+      </w:r>
+      <w:r>
+        <w:rPr>
+          <w:rFonts w:ascii="Arial" w:hAnsi="Arial" w:cs="Arial"/>
+          <w:sz w:val="20"/>
+          <w:szCs w:val="20"/>
+        </w:rPr>
+        <w:t xml:space="preserve"> </w:t>
+      </w:r>
+      <w:r>
+        <w:rPr>
+          <w:rFonts w:ascii="Arial" w:hAnsi="Arial" w:cs="Arial"/>
+          <w:b/>
+          <w:bCs/>
+          <w:sz w:val="20"/>
+          <w:szCs w:val="20"/>
+        </w:rPr>
+        <w:t xml:space="preserve">Speaker </w:t>
+      </w:r>
+      <w:proofErr w:type="spellStart"/>
+      <w:r>
+        <w:rPr>
+          <w:rFonts w:ascii="Arial" w:hAnsi="Arial" w:cs="Arial"/>
+          <w:b/>
+          <w:bCs/>
+          <w:sz w:val="20"/>
+          <w:szCs w:val="20"/>
+        </w:rPr>
+        <w:t>Diarization</w:t>
+      </w:r>
+      <w:proofErr w:type="spellEnd"/>
+      <w:r>
+        <w:rPr>
+          <w:rFonts w:ascii="Arial" w:hAnsi="Arial" w:cs="Arial"/>
+          <w:sz w:val="20"/>
+          <w:szCs w:val="20"/>
+        </w:rPr>
+        <w:t xml:space="preserve"> and </w:t>
+      </w:r>
+      <w:r>
+        <w:rPr>
+          <w:rFonts w:ascii="Arial" w:hAnsi="Arial" w:cs="Arial"/>
+          <w:b/>
+          <w:bCs/>
+          <w:sz w:val="20"/>
+          <w:szCs w:val="20"/>
+        </w:rPr>
+        <w:t>Sentiment Analysis</w:t>
+      </w:r>
+      <w:r>
+        <w:rPr>
+          <w:rFonts w:ascii="Arial" w:hAnsi="Arial" w:cs="Arial"/>
+          <w:sz w:val="20"/>
+          <w:szCs w:val="20"/>
+        </w:rPr>
+        <w:t xml:space="preserve"> using </w:t>
+      </w:r>
+      <w:r>
+        <w:rPr>
+          <w:rFonts w:ascii="Arial" w:hAnsi="Arial" w:cs="Arial"/>
+          <w:b/>
+          <w:bCs/>
+          <w:sz w:val="20"/>
+          <w:szCs w:val="20"/>
+        </w:rPr>
+        <w:t>OpenAI-Whisper</w:t>
+      </w:r>
+      <w:r>
+        <w:rPr>
+          <w:rFonts w:ascii="Arial" w:hAnsi="Arial" w:cs="Arial"/>
+          <w:sz w:val="20"/>
+          <w:szCs w:val="20"/>
+        </w:rPr>
+        <w:t xml:space="preserve"> and </w:t>
+      </w:r>
+      <w:r>
+        <w:rPr>
+          <w:rFonts w:ascii="Arial" w:hAnsi="Arial" w:cs="Arial"/>
+          <w:b/>
+          <w:bCs/>
+          <w:sz w:val="20"/>
+          <w:szCs w:val="20"/>
+        </w:rPr>
+        <w:t>Python</w:t>
+      </w:r>
+      <w:r>
+        <w:rPr>
+          <w:rFonts w:ascii="Arial" w:hAnsi="Arial" w:cs="Arial"/>
+          <w:sz w:val="20"/>
+          <w:szCs w:val="20"/>
+        </w:rPr>
+        <w:t>, including</w:t>
+      </w:r>
+      <w:r>
+        <w:rPr>
+          <w:rFonts w:ascii="Arial" w:hAnsi="Arial" w:cs="Arial"/>
+          <w:sz w:val="20"/>
+          <w:szCs w:val="20"/>
+        </w:rPr>
+        <w:t xml:space="preserve"> </w:t>
+      </w:r>
+      <w:r>
+        <w:rPr>
+          <w:rFonts w:ascii="Arial" w:hAnsi="Arial" w:cs="Arial"/>
+          <w:b/>
+          <w:bCs/>
+          <w:sz w:val="20"/>
+          <w:szCs w:val="20"/>
+        </w:rPr>
+        <w:t xml:space="preserve">fine-tuning </w:t>
+      </w:r>
+      <w:r>
+        <w:rPr>
+          <w:rFonts w:ascii="Arial" w:hAnsi="Arial" w:cs="Arial"/>
+          <w:sz w:val="20"/>
+          <w:szCs w:val="20"/>
+        </w:rPr>
+        <w:t>of</w:t>
+      </w:r>
+      <w:r>
+        <w:rPr>
+          <w:rFonts w:ascii="Arial" w:hAnsi="Arial" w:cs="Arial"/>
+          <w:b/>
+          <w:bCs/>
+          <w:sz w:val="20"/>
+          <w:szCs w:val="20"/>
+        </w:rPr>
+        <w:t xml:space="preserve"> </w:t>
+      </w:r>
+      <w:r>
+        <w:rPr>
+          <w:rFonts w:ascii="Arial" w:hAnsi="Arial" w:cs="Arial"/>
+          <w:sz w:val="20"/>
+          <w:szCs w:val="20"/>
+        </w:rPr>
+        <w:t xml:space="preserve">pretrained </w:t>
+      </w:r>
+      <w:r>
+        <w:rPr>
+          <w:rFonts w:ascii="Arial" w:hAnsi="Arial" w:cs="Arial"/>
+          <w:b/>
+          <w:bCs/>
+          <w:sz w:val="20"/>
+          <w:szCs w:val="20"/>
+        </w:rPr>
+        <w:t>model</w:t>
+      </w:r>
+      <w:r>
+        <w:rPr>
+          <w:rFonts w:ascii="Arial" w:hAnsi="Arial" w:cs="Arial"/>
+          <w:b/>
+          <w:bCs/>
+          <w:sz w:val="20"/>
+          <w:szCs w:val="20"/>
+        </w:rPr>
+        <w:t>s</w:t>
+      </w:r>
+      <w:r>
+        <w:rPr>
+          <w:rFonts w:ascii="Arial" w:hAnsi="Arial" w:cs="Arial"/>
+          <w:sz w:val="20"/>
+          <w:szCs w:val="20"/>
+        </w:rPr>
+        <w:t xml:space="preserve"> for enhanced </w:t>
+      </w:r>
+      <w:r>
+        <w:rPr>
+          <w:rFonts w:ascii="Arial" w:hAnsi="Arial" w:cs="Arial"/>
+          <w:sz w:val="20"/>
+          <w:szCs w:val="20"/>
+        </w:rPr>
+        <w:t>accuracy</w:t>
+      </w:r>
+      <w:r>
+        <w:rPr>
+          <w:rFonts w:ascii="Arial" w:hAnsi="Arial" w:cs="Arial"/>
+          <w:sz w:val="20"/>
+          <w:szCs w:val="20"/>
+        </w:rPr>
+        <w:t>.</w:t>
+      </w:r>
+    </w:p>
+    <w:p>
+      <w:pPr>
+        <w:pStyle w:val="ListParagraph"/>
+        <w:numPr>
+          <w:ilvl w:val="0"/>
+          <w:numId w:val="1"/>
+        </w:numPr>
+        <w:tabs>
+          <w:tab w:val="left" w:pos="816"/>
+        </w:tabs>
+        <w:spacing w:before="25"/>
+        <w:rPr>
+          <w:rFonts w:ascii="Arial" w:hAnsi="Arial" w:cs="Arial"/>
+          <w:sz w:val="20"/>
+          <w:szCs w:val="20"/>
+        </w:rPr>
+      </w:pPr>
+      <w:r>
+        <w:rPr>
+          <w:rFonts w:ascii="Arial" w:hAnsi="Arial" w:cs="Arial"/>
+          <w:sz w:val="20"/>
+          <w:szCs w:val="20"/>
+        </w:rPr>
+        <w:t>Developed</w:t>
+      </w:r>
+      <w:r>
+        <w:rPr>
+          <w:rFonts w:ascii="Arial" w:hAnsi="Arial" w:cs="Arial"/>
+          <w:sz w:val="20"/>
+          <w:szCs w:val="20"/>
+        </w:rPr>
+        <w:t xml:space="preserve"> an </w:t>
+      </w:r>
+      <w:r>
+        <w:rPr>
+          <w:rFonts w:ascii="Arial" w:hAnsi="Arial" w:cs="Arial"/>
+          <w:sz w:val="20"/>
+          <w:szCs w:val="20"/>
+        </w:rPr>
+        <w:t>O</w:t>
+      </w:r>
+      <w:r>
+        <w:rPr>
+          <w:rFonts w:ascii="Arial" w:hAnsi="Arial" w:cs="Arial"/>
+          <w:sz w:val="20"/>
+          <w:szCs w:val="20"/>
+        </w:rPr>
+        <w:t xml:space="preserve">ptical </w:t>
+      </w:r>
+      <w:r>
+        <w:rPr>
+          <w:rFonts w:ascii="Arial" w:hAnsi="Arial" w:cs="Arial"/>
+          <w:sz w:val="20"/>
+          <w:szCs w:val="20"/>
+        </w:rPr>
+        <w:t>C</w:t>
+      </w:r>
+      <w:r>
+        <w:rPr>
+          <w:rFonts w:ascii="Arial" w:hAnsi="Arial" w:cs="Arial"/>
+          <w:sz w:val="20"/>
+          <w:szCs w:val="20"/>
+        </w:rPr>
+        <w:t xml:space="preserve">haracter </w:t>
+      </w:r>
+      <w:r>
+        <w:rPr>
+          <w:rFonts w:ascii="Arial" w:hAnsi="Arial" w:cs="Arial"/>
+          <w:sz w:val="20"/>
+          <w:szCs w:val="20"/>
+        </w:rPr>
+        <w:t>R</w:t>
+      </w:r>
+      <w:r>
+        <w:rPr>
+          <w:rFonts w:ascii="Arial" w:hAnsi="Arial" w:cs="Arial"/>
+          <w:sz w:val="20"/>
+          <w:szCs w:val="20"/>
+        </w:rPr>
+        <w:t>ecognition</w:t>
+      </w:r>
+      <w:r>
+        <w:rPr>
+          <w:rFonts w:ascii="Arial" w:hAnsi="Arial" w:cs="Arial"/>
+          <w:b/>
+          <w:bCs/>
+          <w:sz w:val="20"/>
+          <w:szCs w:val="20"/>
+        </w:rPr>
+        <w:t>(OCR)</w:t>
+      </w:r>
+      <w:r>
+        <w:rPr>
+          <w:rFonts w:ascii="Arial" w:hAnsi="Arial" w:cs="Arial"/>
+          <w:sz w:val="20"/>
+          <w:szCs w:val="20"/>
+        </w:rPr>
+        <w:t xml:space="preserve"> </w:t>
+      </w:r>
+      <w:r>
+        <w:rPr>
+          <w:rFonts w:ascii="Arial" w:hAnsi="Arial" w:cs="Arial"/>
+          <w:sz w:val="20"/>
+          <w:szCs w:val="20"/>
+        </w:rPr>
+        <w:t xml:space="preserve">system </w:t>
+      </w:r>
+      <w:r>
+        <w:rPr>
+          <w:rFonts w:ascii="Arial" w:hAnsi="Arial" w:cs="Arial"/>
+          <w:sz w:val="20"/>
+          <w:szCs w:val="20"/>
+        </w:rPr>
+        <w:t xml:space="preserve">with </w:t>
+      </w:r>
+      <w:r>
+        <w:rPr>
+          <w:rFonts w:ascii="Arial" w:hAnsi="Arial" w:cs="Arial"/>
+          <w:b/>
+          <w:bCs/>
+          <w:sz w:val="20"/>
+          <w:szCs w:val="20"/>
+        </w:rPr>
+        <w:t>Tesseract-OCR</w:t>
+      </w:r>
+      <w:r>
+        <w:rPr>
+          <w:rFonts w:ascii="Arial" w:hAnsi="Arial" w:cs="Arial"/>
+          <w:sz w:val="20"/>
+          <w:szCs w:val="20"/>
+        </w:rPr>
+        <w:t xml:space="preserve"> and </w:t>
+      </w:r>
+      <w:r>
+        <w:rPr>
+          <w:rFonts w:ascii="Arial" w:hAnsi="Arial" w:cs="Arial"/>
+          <w:b/>
+          <w:bCs/>
+          <w:sz w:val="20"/>
+          <w:szCs w:val="20"/>
+        </w:rPr>
+        <w:t>Python</w:t>
+      </w:r>
+      <w:r>
+        <w:rPr>
+          <w:rFonts w:ascii="Arial" w:hAnsi="Arial" w:cs="Arial"/>
+          <w:sz w:val="20"/>
+          <w:szCs w:val="20"/>
+        </w:rPr>
+        <w:t xml:space="preserve"> </w:t>
+      </w:r>
+      <w:r>
+        <w:rPr>
+          <w:rFonts w:ascii="Arial" w:hAnsi="Arial" w:cs="Arial"/>
+          <w:sz w:val="20"/>
+          <w:szCs w:val="20"/>
+        </w:rPr>
+        <w:t>alongside a</w:t>
+      </w:r>
+      <w:r>
+        <w:rPr>
+          <w:rFonts w:ascii="Arial" w:hAnsi="Arial" w:cs="Arial"/>
+          <w:sz w:val="20"/>
+          <w:szCs w:val="20"/>
+        </w:rPr>
+        <w:t xml:space="preserve">n </w:t>
+      </w:r>
+      <w:r>
+        <w:rPr>
+          <w:rFonts w:ascii="Arial" w:hAnsi="Arial" w:cs="Arial"/>
+          <w:b/>
+          <w:bCs/>
+          <w:sz w:val="20"/>
+          <w:szCs w:val="20"/>
+        </w:rPr>
+        <w:t>Invoice Scanning System</w:t>
+      </w:r>
+      <w:r>
+        <w:rPr>
+          <w:rFonts w:ascii="Arial" w:hAnsi="Arial" w:cs="Arial"/>
+          <w:sz w:val="20"/>
+          <w:szCs w:val="20"/>
+        </w:rPr>
+        <w:t xml:space="preserve"> </w:t>
+      </w:r>
+      <w:r>
+        <w:rPr>
+          <w:rFonts w:ascii="Arial" w:hAnsi="Arial" w:cs="Arial"/>
+          <w:sz w:val="20"/>
+          <w:szCs w:val="20"/>
+        </w:rPr>
+        <w:t xml:space="preserve">with </w:t>
+      </w:r>
+      <w:r>
+        <w:rPr>
+          <w:rFonts w:ascii="Arial" w:hAnsi="Arial" w:cs="Arial"/>
+          <w:b/>
+          <w:bCs/>
+          <w:sz w:val="20"/>
+          <w:szCs w:val="20"/>
+        </w:rPr>
+        <w:t>Invoice2data</w:t>
+      </w:r>
+      <w:r>
+        <w:rPr>
+          <w:rFonts w:ascii="Arial" w:hAnsi="Arial" w:cs="Arial"/>
+          <w:sz w:val="20"/>
+          <w:szCs w:val="20"/>
+        </w:rPr>
+        <w:t>, achieving high accuracy in automated text extractio</w:t>
+      </w:r>
+      <w:r>
+        <w:rPr>
+          <w:rFonts w:ascii="Arial" w:hAnsi="Arial" w:cs="Arial"/>
+          <w:sz w:val="20"/>
+          <w:szCs w:val="20"/>
+        </w:rPr>
+        <w:t>n</w:t>
+      </w:r>
+      <w:r>
+        <w:rPr>
+          <w:rFonts w:ascii="Arial" w:hAnsi="Arial" w:cs="Arial"/>
+          <w:sz w:val="20"/>
+          <w:szCs w:val="20"/>
+        </w:rPr>
+        <w:t>.</w:t>
+      </w:r>
+    </w:p>
+    <w:p>
+      <w:pPr>
+        <w:pStyle w:val="ListParagraph"/>
+        <w:numPr>
+          <w:ilvl w:val="0"/>
+          <w:numId w:val="1"/>
+        </w:numPr>
+        <w:tabs>
+          <w:tab w:val="left" w:pos="816"/>
+        </w:tabs>
+        <w:spacing w:before="25"/>
+        <w:rPr>
+          <w:rFonts w:ascii="Arial" w:hAnsi="Arial" w:cs="Arial"/>
+          <w:sz w:val="20"/>
+          <w:szCs w:val="20"/>
+        </w:rPr>
+      </w:pPr>
+      <w:r>
+        <w:rPr>
+          <w:rFonts w:ascii="Arial" w:hAnsi="Arial" w:cs="Arial"/>
+          <w:sz w:val="20"/>
+          <w:szCs w:val="20"/>
+        </w:rPr>
+        <w:t xml:space="preserve">Created an </w:t>
+      </w:r>
+      <w:r>
+        <w:rPr>
+          <w:rFonts w:ascii="Arial" w:hAnsi="Arial" w:cs="Arial"/>
+          <w:b/>
+          <w:bCs/>
+          <w:sz w:val="20"/>
+          <w:szCs w:val="20"/>
+        </w:rPr>
+        <w:t>XLSB to</w:t>
+      </w:r>
+      <w:r>
+        <w:rPr>
+          <w:rFonts w:ascii="Arial" w:hAnsi="Arial" w:cs="Arial"/>
+          <w:b/>
+          <w:bCs/>
+          <w:sz w:val="20"/>
+          <w:szCs w:val="20"/>
+        </w:rPr>
+        <w:t xml:space="preserve"> </w:t>
+      </w:r>
+      <w:r>
+        <w:rPr>
+          <w:rFonts w:ascii="Arial" w:hAnsi="Arial" w:cs="Arial"/>
+          <w:b/>
+          <w:bCs/>
+          <w:sz w:val="20"/>
+          <w:szCs w:val="20"/>
+        </w:rPr>
+        <w:t>XML converter</w:t>
+      </w:r>
+      <w:r>
+        <w:rPr>
+          <w:rFonts w:ascii="Arial" w:hAnsi="Arial" w:cs="Arial"/>
+          <w:sz w:val="20"/>
+          <w:szCs w:val="20"/>
+        </w:rPr>
+        <w:t xml:space="preserve"> using </w:t>
+      </w:r>
+      <w:r>
+        <w:rPr>
+          <w:rFonts w:ascii="Arial" w:hAnsi="Arial" w:cs="Arial"/>
+          <w:b/>
+          <w:bCs/>
+          <w:sz w:val="20"/>
+          <w:szCs w:val="20"/>
+        </w:rPr>
+        <w:t>Python</w:t>
+      </w:r>
+      <w:r>
+        <w:rPr>
+          <w:rFonts w:ascii="Arial" w:hAnsi="Arial" w:cs="Arial"/>
+          <w:sz w:val="20"/>
+          <w:szCs w:val="20"/>
+        </w:rPr>
+        <w:t>, streamlining data workflows.</w:t>
+      </w:r>
+    </w:p>
+    <w:p>
+      <w:pPr>
+        <w:pStyle w:val="ListParagraph"/>
+        <w:numPr>
+          <w:ilvl w:val="0"/>
+          <w:numId w:val="1"/>
+        </w:numPr>
+        <w:tabs>
+          <w:tab w:val="left" w:pos="816"/>
+        </w:tabs>
+        <w:spacing w:before="25"/>
+        <w:rPr>
+          <w:rFonts w:ascii="Arial" w:hAnsi="Arial" w:cs="Arial"/>
+          <w:sz w:val="20"/>
+          <w:szCs w:val="20"/>
+        </w:rPr>
+      </w:pPr>
+      <w:r>
+        <w:rPr>
+          <w:rFonts w:ascii="Arial" w:hAnsi="Arial" w:cs="Arial"/>
+          <w:sz w:val="20"/>
+          <w:szCs w:val="20"/>
+        </w:rPr>
+        <w:t xml:space="preserve">Developed </w:t>
+      </w:r>
+      <w:r>
+        <w:rPr>
+          <w:rFonts w:ascii="Arial" w:hAnsi="Arial" w:cs="Arial"/>
+          <w:b/>
+          <w:bCs/>
+          <w:sz w:val="20"/>
+          <w:szCs w:val="20"/>
+        </w:rPr>
+        <w:t>Login/Signup</w:t>
+      </w:r>
+      <w:r>
+        <w:rPr>
+          <w:rFonts w:ascii="Arial" w:hAnsi="Arial" w:cs="Arial"/>
+          <w:sz w:val="20"/>
+          <w:szCs w:val="20"/>
+        </w:rPr>
+        <w:t xml:space="preserve"> features</w:t>
+      </w:r>
+      <w:r>
+        <w:rPr>
+          <w:rFonts w:ascii="Arial" w:hAnsi="Arial" w:cs="Arial"/>
+          <w:sz w:val="20"/>
+          <w:szCs w:val="20"/>
+        </w:rPr>
+        <w:t xml:space="preserve">, </w:t>
+      </w:r>
+      <w:r>
+        <w:rPr>
+          <w:rFonts w:ascii="Arial" w:hAnsi="Arial" w:cs="Arial"/>
+          <w:b/>
+          <w:bCs/>
+          <w:sz w:val="20"/>
+          <w:szCs w:val="20"/>
+        </w:rPr>
+        <w:t>client and server-side routing</w:t>
+      </w:r>
+      <w:r>
+        <w:rPr>
+          <w:rFonts w:ascii="Arial" w:hAnsi="Arial" w:cs="Arial"/>
+          <w:sz w:val="20"/>
+          <w:szCs w:val="20"/>
+        </w:rPr>
+        <w:t>¸</w:t>
+      </w:r>
+      <w:r>
+        <w:rPr>
+          <w:rFonts w:ascii="Arial" w:hAnsi="Arial" w:cs="Arial"/>
+          <w:sz w:val="20"/>
+          <w:szCs w:val="20"/>
+        </w:rPr>
+        <w:t xml:space="preserve"> </w:t>
+      </w:r>
+      <w:r>
+        <w:rPr>
+          <w:rFonts w:ascii="Arial" w:hAnsi="Arial" w:cs="Arial"/>
+          <w:b/>
+          <w:bCs/>
+          <w:sz w:val="20"/>
+          <w:szCs w:val="20"/>
+        </w:rPr>
+        <w:t>JWT</w:t>
+      </w:r>
+      <w:r>
+        <w:rPr>
+          <w:rFonts w:ascii="Arial" w:hAnsi="Arial" w:cs="Arial"/>
+          <w:b/>
+          <w:bCs/>
+          <w:sz w:val="20"/>
+          <w:szCs w:val="20"/>
+        </w:rPr>
+        <w:t>-based</w:t>
+      </w:r>
+      <w:r>
+        <w:rPr>
+          <w:rFonts w:ascii="Arial" w:hAnsi="Arial" w:cs="Arial"/>
+          <w:sz w:val="20"/>
+          <w:szCs w:val="20"/>
+        </w:rPr>
+        <w:t xml:space="preserve"> </w:t>
+      </w:r>
+      <w:r>
+        <w:rPr>
+          <w:rFonts w:ascii="Arial" w:hAnsi="Arial" w:cs="Arial"/>
+          <w:b/>
+          <w:bCs/>
+          <w:sz w:val="20"/>
+          <w:szCs w:val="20"/>
+        </w:rPr>
+        <w:t>authentication</w:t>
+      </w:r>
+      <w:r>
+        <w:rPr>
+          <w:rFonts w:ascii="Arial" w:hAnsi="Arial" w:cs="Arial"/>
+          <w:sz w:val="20"/>
+          <w:szCs w:val="20"/>
+        </w:rPr>
+        <w:t xml:space="preserve"> </w:t>
+      </w:r>
+      <w:r>
+        <w:rPr>
+          <w:rFonts w:ascii="Arial" w:hAnsi="Arial" w:cs="Arial"/>
+          <w:sz w:val="20"/>
+          <w:szCs w:val="20"/>
+        </w:rPr>
+        <w:t xml:space="preserve">using the </w:t>
+      </w:r>
+      <w:r>
+        <w:rPr>
+          <w:rFonts w:ascii="Arial" w:hAnsi="Arial" w:cs="Arial"/>
+          <w:b/>
+          <w:bCs/>
+          <w:sz w:val="20"/>
+          <w:szCs w:val="20"/>
+        </w:rPr>
+        <w:t>MERN</w:t>
+      </w:r>
+      <w:r>
+        <w:rPr>
+          <w:rFonts w:ascii="Arial" w:hAnsi="Arial" w:cs="Arial"/>
+          <w:sz w:val="20"/>
+          <w:szCs w:val="20"/>
+        </w:rPr>
+        <w:t xml:space="preserve"> stack</w:t>
+      </w:r>
+      <w:r>
+        <w:rPr>
+          <w:rFonts w:ascii="Arial" w:hAnsi="Arial" w:cs="Arial"/>
+          <w:sz w:val="20"/>
+          <w:szCs w:val="20"/>
+        </w:rPr>
+        <w:t xml:space="preserve"> and</w:t>
+      </w:r>
+      <w:r>
+        <w:rPr>
+          <w:rFonts w:ascii="Arial" w:hAnsi="Arial" w:cs="Arial"/>
+          <w:sz w:val="20"/>
+          <w:szCs w:val="20"/>
+        </w:rPr>
+        <w:t xml:space="preserve"> </w:t>
+      </w:r>
+      <w:r>
+        <w:rPr>
+          <w:rFonts w:ascii="Arial" w:hAnsi="Arial" w:cs="Arial"/>
+          <w:sz w:val="20"/>
+          <w:szCs w:val="20"/>
+        </w:rPr>
+        <w:t>successfully</w:t>
+      </w:r>
+      <w:r>
+        <w:rPr>
+          <w:rFonts w:ascii="Arial" w:hAnsi="Arial" w:cs="Arial"/>
+          <w:sz w:val="20"/>
+          <w:szCs w:val="20"/>
+        </w:rPr>
+        <w:t xml:space="preserve"> </w:t>
+      </w:r>
+      <w:r>
+        <w:rPr>
+          <w:rFonts w:ascii="Arial" w:hAnsi="Arial" w:cs="Arial"/>
+          <w:b/>
+          <w:bCs/>
+          <w:sz w:val="20"/>
+          <w:szCs w:val="20"/>
+        </w:rPr>
+        <w:t>integrat</w:t>
+      </w:r>
+      <w:r>
+        <w:rPr>
+          <w:rFonts w:ascii="Arial" w:hAnsi="Arial" w:cs="Arial"/>
+          <w:b/>
+          <w:bCs/>
+          <w:sz w:val="20"/>
+          <w:szCs w:val="20"/>
+        </w:rPr>
+        <w:t>ed</w:t>
+      </w:r>
+      <w:r>
+        <w:rPr>
+          <w:rFonts w:ascii="Arial" w:hAnsi="Arial" w:cs="Arial"/>
+          <w:sz w:val="20"/>
+          <w:szCs w:val="20"/>
+        </w:rPr>
+        <w:t xml:space="preserve"> </w:t>
+      </w:r>
+      <w:r>
+        <w:rPr>
+          <w:rFonts w:ascii="Arial" w:hAnsi="Arial" w:cs="Arial"/>
+          <w:sz w:val="20"/>
+          <w:szCs w:val="20"/>
+        </w:rPr>
+        <w:t xml:space="preserve">the project </w:t>
+      </w:r>
+      <w:r>
+        <w:rPr>
+          <w:rFonts w:ascii="Arial" w:hAnsi="Arial" w:cs="Arial"/>
+          <w:sz w:val="20"/>
+          <w:szCs w:val="20"/>
+        </w:rPr>
+        <w:t>with</w:t>
+      </w:r>
+      <w:r>
+        <w:rPr>
+          <w:rFonts w:ascii="Arial" w:hAnsi="Arial" w:cs="Arial"/>
+          <w:sz w:val="20"/>
+          <w:szCs w:val="20"/>
+        </w:rPr>
+        <w:t xml:space="preserve"> the</w:t>
+      </w:r>
+      <w:r>
+        <w:rPr>
+          <w:rFonts w:ascii="Arial" w:hAnsi="Arial" w:cs="Arial"/>
+          <w:sz w:val="20"/>
+          <w:szCs w:val="20"/>
+        </w:rPr>
+        <w:t xml:space="preserve"> </w:t>
+      </w:r>
+      <w:r>
+        <w:rPr>
+          <w:rFonts w:ascii="Arial" w:hAnsi="Arial" w:cs="Arial"/>
+          <w:b/>
+          <w:bCs/>
+          <w:sz w:val="20"/>
+          <w:szCs w:val="20"/>
+        </w:rPr>
+        <w:t>Invoice Scanning system</w:t>
+      </w:r>
+      <w:r>
+        <w:rPr>
+          <w:rFonts w:ascii="Arial" w:hAnsi="Arial" w:cs="Arial"/>
+          <w:sz w:val="20"/>
+          <w:szCs w:val="20"/>
+        </w:rPr>
+        <w:t>.</w:t>
+      </w:r>
+    </w:p>
+    <w:p>
+      <w:pPr>
         <w:pStyle w:val="Heading1"/>
         <w:rPr>
           <w:rFonts w:ascii="Arial" w:hAnsi="Arial" w:cs="Arial"/>
@@ -1039,10 +2300,12 @@
     </w:p>
     <w:p>
       <w:pPr>
-        <w:spacing w:before="160"/>
+        <w:spacing w:before="120"/>
         <w:ind w:left="335"/>
         <w:rPr>
           <w:rFonts w:ascii="Arial" w:hAnsi="Arial" w:cs="Arial"/>
+          <w:b/>
+          <w:bCs/>
           <w:sz w:val="20"/>
           <w:szCs w:val="20"/>
         </w:rPr>
@@ -1051,55 +2314,276 @@
         <w:rPr>
           <w:rFonts w:ascii="Arial" w:hAnsi="Arial" w:cs="Arial"/>
           <w:b/>
+          <w:bCs/>
+          <w:sz w:val="20"/>
+          <w:szCs w:val="20"/>
+        </w:rPr>
+        <w:t xml:space="preserve">Virtual Signature Creator </w:t>
+      </w:r>
+      <w:r>
+        <w:rPr>
+          <w:rFonts w:ascii="Arial" w:hAnsi="Arial" w:cs="Arial"/>
+          <w:b/>
+          <w:bCs/>
+          <w:sz w:val="20"/>
+          <w:szCs w:val="20"/>
+        </w:rPr>
+        <w:t xml:space="preserve">| </w:t>
+      </w:r>
+      <w:r>
+        <w:rPr>
+          <w:rFonts w:ascii="Arial" w:hAnsi="Arial" w:cs="Arial"/>
+          <w:sz w:val="20"/>
+          <w:szCs w:val="20"/>
+        </w:rPr>
+        <w:t xml:space="preserve">HTML5, CSS3, </w:t>
+      </w:r>
+      <w:r>
+        <w:rPr>
+          <w:rFonts w:ascii="Arial" w:hAnsi="Arial" w:cs="Arial"/>
+          <w:sz w:val="20"/>
+          <w:szCs w:val="20"/>
+        </w:rPr>
+        <w:t>JavaScript</w:t>
+      </w:r>
+      <w:r>
+        <w:rPr>
+          <w:rFonts w:ascii="Arial" w:hAnsi="Arial" w:cs="Arial"/>
+          <w:sz w:val="20"/>
+          <w:szCs w:val="20"/>
+        </w:rPr>
+        <w:tab/>
+        <w:t>|</w:t>
+      </w:r>
+      <w:r>
+        <w:rPr>
+          <w:rFonts w:ascii="Arial" w:hAnsi="Arial" w:cs="Arial"/>
+          <w:sz w:val="20"/>
+          <w:szCs w:val="20"/>
+        </w:rPr>
+        <w:t xml:space="preserve">        </w:t>
+      </w:r>
+      <w:r>
+        <w:rPr>
+          <w:rFonts w:ascii="Arial" w:hAnsi="Arial" w:cs="Arial"/>
+          <w:b/>
+          <w:bCs/>
+          <w:sz w:val="20"/>
+          <w:szCs w:val="20"/>
+        </w:rPr>
+        <w:t>[</w:t>
+      </w:r>
+      <w:r>
+        <w:rPr>
+          <w:rFonts w:ascii="Arial" w:hAnsi="Arial" w:cs="Arial"/>
+          <w:b/>
+          <w:bCs/>
+          <w:sz w:val="20"/>
+          <w:szCs w:val="20"/>
+          <w:u w:val="single"/>
+        </w:rPr>
+        <w:t>github.com/eshan-sud/virtual-signature-creator</w:t>
+      </w:r>
+      <w:r>
+        <w:rPr>
+          <w:rFonts w:ascii="Arial" w:hAnsi="Arial" w:cs="Arial"/>
+          <w:b/>
+          <w:bCs/>
+          <w:sz w:val="20"/>
+          <w:szCs w:val="20"/>
+        </w:rPr>
+        <w:t>]</w:t>
+      </w:r>
+    </w:p>
+    <w:p>
+      <w:pPr>
+        <w:pStyle w:val="ListParagraph"/>
+        <w:numPr>
+          <w:ilvl w:val="0"/>
+          <w:numId w:val="1"/>
+        </w:numPr>
+        <w:tabs>
+          <w:tab w:val="left" w:pos="816"/>
+        </w:tabs>
+        <w:rPr>
+          <w:rFonts w:ascii="Arial" w:hAnsi="Arial" w:cs="Arial"/>
+          <w:sz w:val="20"/>
+          <w:szCs w:val="20"/>
+        </w:rPr>
+      </w:pPr>
+      <w:r>
+        <w:rPr>
+          <w:rFonts w:ascii="Arial" w:hAnsi="Arial" w:cs="Arial"/>
+          <w:sz w:val="20"/>
+          <w:szCs w:val="20"/>
+        </w:rPr>
+        <w:t>Developed</w:t>
+      </w:r>
+      <w:r>
+        <w:rPr>
+          <w:rFonts w:ascii="Arial" w:hAnsi="Arial" w:cs="Arial"/>
+          <w:sz w:val="20"/>
+          <w:szCs w:val="20"/>
+        </w:rPr>
+        <w:t xml:space="preserve"> </w:t>
+      </w:r>
+      <w:r>
+        <w:rPr>
+          <w:rFonts w:ascii="Arial" w:hAnsi="Arial" w:cs="Arial"/>
+          <w:sz w:val="20"/>
+          <w:szCs w:val="20"/>
+        </w:rPr>
+        <w:t xml:space="preserve">a responsive website designed </w:t>
+      </w:r>
+      <w:r>
+        <w:rPr>
+          <w:rFonts w:ascii="Arial" w:hAnsi="Arial" w:cs="Arial"/>
+          <w:sz w:val="20"/>
+          <w:szCs w:val="20"/>
+        </w:rPr>
+        <w:t>for creating virtual signatures on any device.</w:t>
+      </w:r>
+    </w:p>
+    <w:p>
+      <w:pPr>
+        <w:pStyle w:val="ListParagraph"/>
+        <w:numPr>
+          <w:ilvl w:val="0"/>
+          <w:numId w:val="1"/>
+        </w:numPr>
+        <w:tabs>
+          <w:tab w:val="left" w:pos="816"/>
+        </w:tabs>
+        <w:rPr>
+          <w:rFonts w:ascii="Arial" w:hAnsi="Arial" w:cs="Arial"/>
+          <w:sz w:val="20"/>
+          <w:szCs w:val="20"/>
+        </w:rPr>
+      </w:pPr>
+      <w:r>
+        <w:rPr>
+          <w:rFonts w:ascii="Arial" w:hAnsi="Arial" w:cs="Arial"/>
+          <w:sz w:val="20"/>
+          <w:szCs w:val="20"/>
+        </w:rPr>
+        <w:t xml:space="preserve">Implemented </w:t>
+      </w:r>
+      <w:r>
+        <w:rPr>
+          <w:rFonts w:ascii="Arial" w:hAnsi="Arial" w:cs="Arial"/>
+          <w:sz w:val="20"/>
+          <w:szCs w:val="20"/>
+        </w:rPr>
+        <w:t>custom dark mode, and user customization settings for stroke colo</w:t>
+      </w:r>
+      <w:r>
+        <w:rPr>
+          <w:rFonts w:ascii="Arial" w:hAnsi="Arial" w:cs="Arial"/>
+          <w:sz w:val="20"/>
+          <w:szCs w:val="20"/>
+        </w:rPr>
+        <w:t>u</w:t>
+      </w:r>
+      <w:r>
+        <w:rPr>
+          <w:rFonts w:ascii="Arial" w:hAnsi="Arial" w:cs="Arial"/>
+          <w:sz w:val="20"/>
+          <w:szCs w:val="20"/>
+        </w:rPr>
+        <w:t>r, width, background colo</w:t>
+      </w:r>
+      <w:r>
+        <w:rPr>
+          <w:rFonts w:ascii="Arial" w:hAnsi="Arial" w:cs="Arial"/>
+          <w:sz w:val="20"/>
+          <w:szCs w:val="20"/>
+        </w:rPr>
+        <w:t>u</w:t>
+      </w:r>
+      <w:r>
+        <w:rPr>
+          <w:rFonts w:ascii="Arial" w:hAnsi="Arial" w:cs="Arial"/>
+          <w:sz w:val="20"/>
+          <w:szCs w:val="20"/>
+        </w:rPr>
+        <w:t>r, and file type downloads (PNG, JPG, PDF)</w:t>
+      </w:r>
+      <w:r>
+        <w:rPr>
+          <w:rFonts w:ascii="Arial" w:hAnsi="Arial" w:cs="Arial"/>
+          <w:sz w:val="20"/>
+          <w:szCs w:val="20"/>
+        </w:rPr>
+        <w:t>.</w:t>
+      </w:r>
+    </w:p>
+    <w:p>
+      <w:pPr>
+        <w:spacing w:before="120"/>
+        <w:ind w:left="335"/>
+        <w:rPr>
+          <w:rFonts w:ascii="Arial" w:hAnsi="Arial" w:cs="Arial"/>
+          <w:sz w:val="20"/>
+          <w:szCs w:val="20"/>
+        </w:rPr>
+      </w:pPr>
+      <w:r>
+        <w:rPr>
+          <w:rFonts w:ascii="Arial" w:hAnsi="Arial" w:cs="Arial"/>
+          <w:b/>
           <w:w w:val="90"/>
           <w:sz w:val="20"/>
           <w:szCs w:val="20"/>
         </w:rPr>
-        <w:t xml:space="preserve">Portfolio Website </w:t>
-      </w:r>
-      <w:r>
-        <w:rPr>
-          <w:rFonts w:ascii="Arial" w:hAnsi="Arial" w:cs="Arial"/>
-          <w:b/>
-          <w:spacing w:val="50"/>
-          <w:sz w:val="20"/>
-          <w:szCs w:val="20"/>
-        </w:rPr>
-        <w:t>|</w:t>
-      </w:r>
-      <w:r>
-        <w:rPr>
-          <w:rFonts w:ascii="Arial" w:hAnsi="Arial" w:cs="Arial"/>
-          <w:sz w:val="20"/>
-          <w:szCs w:val="20"/>
-        </w:rPr>
-        <w:t xml:space="preserve"> </w:t>
-      </w:r>
-      <w:r>
-        <w:rPr>
-          <w:rFonts w:ascii="Arial" w:hAnsi="Arial" w:cs="Arial"/>
-          <w:sz w:val="20"/>
-          <w:szCs w:val="20"/>
-        </w:rPr>
-        <w:t>HTML5, CSS3, JavaScript</w:t>
-      </w:r>
-      <w:r>
-        <w:rPr>
-          <w:rFonts w:ascii="Arial" w:hAnsi="Arial" w:cs="Arial"/>
+        <w:t>GUI Based Bank Management System</w:t>
+      </w:r>
+      <w:r>
+        <w:rPr>
+          <w:rFonts w:ascii="Arial" w:hAnsi="Arial" w:cs="Arial"/>
+          <w:b/>
           <w:w w:val="90"/>
           <w:sz w:val="20"/>
           <w:szCs w:val="20"/>
         </w:rPr>
+        <w:t xml:space="preserve"> </w:t>
+      </w:r>
+      <w:r>
+        <w:rPr>
+          <w:rFonts w:ascii="Arial" w:hAnsi="Arial" w:cs="Arial"/>
+          <w:b/>
+          <w:bCs/>
+          <w:sz w:val="20"/>
+          <w:szCs w:val="20"/>
+        </w:rPr>
+        <w:t xml:space="preserve">| </w:t>
+      </w:r>
+      <w:r>
+        <w:rPr>
+          <w:rFonts w:ascii="Arial" w:hAnsi="Arial" w:cs="Arial"/>
+          <w:sz w:val="20"/>
+          <w:szCs w:val="20"/>
+        </w:rPr>
+        <w:t>Java, FX, Swing, AWT</w:t>
+      </w:r>
+      <w:r>
+        <w:rPr>
+          <w:rFonts w:ascii="Arial" w:hAnsi="Arial" w:cs="Arial"/>
+          <w:w w:val="90"/>
+          <w:sz w:val="20"/>
+          <w:szCs w:val="20"/>
+        </w:rPr>
         <w:tab/>
       </w:r>
       <w:r>
         <w:rPr>
           <w:rFonts w:ascii="Arial" w:hAnsi="Arial" w:cs="Arial"/>
+          <w:b/>
+          <w:bCs/>
           <w:w w:val="90"/>
           <w:sz w:val="20"/>
           <w:szCs w:val="20"/>
         </w:rPr>
-        <w:tab/>
+        <w:t xml:space="preserve">|   </w:t>
       </w:r>
       <w:r>
         <w:rPr>
@@ -1110,75 +2594,18 @@
           <w:sz w:val="20"/>
           <w:szCs w:val="20"/>
         </w:rPr>
-        <w:t>|</w:t>
-      </w:r>
-      <w:r>
-        <w:rPr>
-          <w:rFonts w:ascii="Arial" w:hAnsi="Arial" w:cs="Arial"/>
+        <w:t xml:space="preserve">          </w:t>
+      </w:r>
+      <w:r>
+        <w:rPr>
+          <w:rFonts w:ascii="Arial" w:hAnsi="Arial" w:cs="Arial"/>
+          <w:b/>
+          <w:bCs/>
           <w:w w:val="90"/>
           <w:sz w:val="20"/>
           <w:szCs w:val="20"/>
         </w:rPr>
-        <w:tab/>
-        <w:t xml:space="preserve">    </w:t>
-      </w:r>
-      <w:r>
-        <w:rPr>
-          <w:rFonts w:ascii="Arial" w:hAnsi="Arial" w:cs="Arial"/>
-          <w:w w:val="90"/>
-          <w:sz w:val="20"/>
-          <w:szCs w:val="20"/>
-        </w:rPr>
-        <w:t xml:space="preserve"> </w:t>
-      </w:r>
-      <w:r>
-        <w:rPr>
-          <w:rFonts w:ascii="Arial" w:hAnsi="Arial" w:cs="Arial"/>
-          <w:w w:val="90"/>
-          <w:sz w:val="20"/>
-          <w:szCs w:val="20"/>
-        </w:rPr>
-        <w:t xml:space="preserve"> </w:t>
-      </w:r>
-      <w:r>
-        <w:rPr>
-          <w:rFonts w:ascii="Arial" w:hAnsi="Arial" w:cs="Arial"/>
-          <w:w w:val="90"/>
-          <w:sz w:val="20"/>
-          <w:szCs w:val="20"/>
-        </w:rPr>
-        <w:t xml:space="preserve">         </w:t>
-      </w:r>
-      <w:r>
-        <w:rPr>
-          <w:rFonts w:ascii="Arial" w:hAnsi="Arial" w:cs="Arial"/>
-          <w:w w:val="90"/>
-          <w:sz w:val="20"/>
-          <w:szCs w:val="20"/>
-        </w:rPr>
-        <w:t xml:space="preserve"> </w:t>
-      </w:r>
-      <w:r>
-        <w:rPr>
-          <w:rFonts w:ascii="Arial" w:hAnsi="Arial" w:cs="Arial"/>
-          <w:b/>
-          <w:bCs/>
-          <w:w w:val="90"/>
-          <w:sz w:val="20"/>
-          <w:szCs w:val="20"/>
-        </w:rPr>
-        <w:t xml:space="preserve"> </w:t>
-      </w:r>
-      <w:r>
-        <w:rPr>
-          <w:rFonts w:ascii="Arial" w:hAnsi="Arial" w:cs="Arial"/>
-          <w:b/>
-          <w:bCs/>
-          <w:w w:val="90"/>
-          <w:sz w:val="20"/>
-          <w:szCs w:val="20"/>
-        </w:rPr>
-        <w:t>[</w:t>
+        <w:t xml:space="preserve"> [</w:t>
       </w:r>
       <w:hyperlink r:id="rId12" w:history="1">
         <w:r>
@@ -1192,7 +2619,35 @@
             <w:sz w:val="20"/>
             <w:szCs w:val="20"/>
           </w:rPr>
-          <w:t>github.com/eshan-sud/portfolio-website</w:t>
+          <w:t>github.com/</w:t>
+        </w:r>
+        <w:proofErr w:type="spellStart"/>
+        <w:r>
+          <w:rPr>
+            <w:rStyle w:val="Hyperlink"/>
+            <w:rFonts w:ascii="Arial" w:hAnsi="Arial" w:cs="Arial"/>
+            <w:b/>
+            <w:bCs/>
+            <w:color w:val="auto"/>
+            <w:w w:val="90"/>
+            <w:sz w:val="20"/>
+            <w:szCs w:val="20"/>
+          </w:rPr>
+          <w:t>eshan-sud</w:t>
+        </w:r>
+        <w:proofErr w:type="spellEnd"/>
+        <w:r>
+          <w:rPr>
+            <w:rStyle w:val="Hyperlink"/>
+            <w:rFonts w:ascii="Arial" w:hAnsi="Arial" w:cs="Arial"/>
+            <w:b/>
+            <w:bCs/>
+            <w:color w:val="auto"/>
+            <w:w w:val="90"/>
+            <w:sz w:val="20"/>
+            <w:szCs w:val="20"/>
+          </w:rPr>
+          <w:t>/bank-management-system</w:t>
         </w:r>
       </w:hyperlink>
       <w:r>
@@ -1229,7 +2684,131 @@
           <w:sz w:val="20"/>
           <w:szCs w:val="20"/>
         </w:rPr>
-        <w:t xml:space="preserve">Created a dynamic </w:t>
+        <w:t>Developed</w:t>
+      </w:r>
+      <w:r>
+        <w:rPr>
+          <w:rFonts w:ascii="Arial" w:hAnsi="Arial" w:cs="Arial"/>
+          <w:spacing w:val="-5"/>
+          <w:sz w:val="20"/>
+          <w:szCs w:val="20"/>
+        </w:rPr>
+        <w:t xml:space="preserve"> </w:t>
+      </w:r>
+      <w:r>
+        <w:rPr>
+          <w:rFonts w:ascii="Arial" w:hAnsi="Arial" w:cs="Arial"/>
+          <w:sz w:val="20"/>
+          <w:szCs w:val="20"/>
+        </w:rPr>
+        <w:t>a</w:t>
+      </w:r>
+      <w:r>
+        <w:rPr>
+          <w:rFonts w:ascii="Arial" w:hAnsi="Arial" w:cs="Arial"/>
+          <w:spacing w:val="-4"/>
+          <w:sz w:val="20"/>
+          <w:szCs w:val="20"/>
+        </w:rPr>
+        <w:t xml:space="preserve"> </w:t>
+      </w:r>
+      <w:r>
+        <w:rPr>
+          <w:rFonts w:ascii="Arial" w:hAnsi="Arial" w:cs="Arial"/>
+          <w:spacing w:val="-4"/>
+          <w:sz w:val="20"/>
+          <w:szCs w:val="20"/>
+        </w:rPr>
+        <w:t>GUI</w:t>
+      </w:r>
+      <w:r>
+        <w:rPr>
+          <w:rFonts w:ascii="Arial" w:hAnsi="Arial" w:cs="Arial"/>
+          <w:spacing w:val="-4"/>
+          <w:sz w:val="20"/>
+          <w:szCs w:val="20"/>
+        </w:rPr>
+        <w:t>-</w:t>
+      </w:r>
+      <w:r>
+        <w:rPr>
+          <w:rFonts w:ascii="Arial" w:hAnsi="Arial" w:cs="Arial"/>
+          <w:spacing w:val="-4"/>
+          <w:sz w:val="20"/>
+          <w:szCs w:val="20"/>
+        </w:rPr>
+        <w:t>based</w:t>
+      </w:r>
+      <w:r>
+        <w:rPr>
+          <w:rFonts w:ascii="Arial" w:hAnsi="Arial" w:cs="Arial"/>
+          <w:spacing w:val="-4"/>
+          <w:sz w:val="20"/>
+          <w:szCs w:val="20"/>
+        </w:rPr>
+        <w:t xml:space="preserve"> system</w:t>
+      </w:r>
+      <w:r>
+        <w:rPr>
+          <w:rFonts w:ascii="Arial" w:hAnsi="Arial" w:cs="Arial"/>
+          <w:spacing w:val="-4"/>
+          <w:sz w:val="20"/>
+          <w:szCs w:val="20"/>
+        </w:rPr>
+        <w:t xml:space="preserve"> with</w:t>
+      </w:r>
+      <w:r>
+        <w:rPr>
+          <w:rFonts w:ascii="Arial" w:hAnsi="Arial" w:cs="Arial"/>
+          <w:spacing w:val="-4"/>
+          <w:sz w:val="20"/>
+          <w:szCs w:val="20"/>
+        </w:rPr>
+        <w:t xml:space="preserve"> user and admin login</w:t>
+      </w:r>
+      <w:r>
+        <w:rPr>
+          <w:rFonts w:ascii="Arial" w:hAnsi="Arial" w:cs="Arial"/>
+          <w:spacing w:val="-4"/>
+          <w:sz w:val="20"/>
+          <w:szCs w:val="20"/>
+        </w:rPr>
+        <w:t>s</w:t>
+      </w:r>
+      <w:r>
+        <w:rPr>
+          <w:rFonts w:ascii="Arial" w:hAnsi="Arial" w:cs="Arial"/>
+          <w:spacing w:val="-4"/>
+          <w:sz w:val="20"/>
+          <w:szCs w:val="20"/>
+        </w:rPr>
+        <w:t xml:space="preserve">, </w:t>
+      </w:r>
+      <w:r>
+        <w:rPr>
+          <w:rFonts w:ascii="Arial" w:hAnsi="Arial" w:cs="Arial"/>
+          <w:spacing w:val="-4"/>
+          <w:sz w:val="20"/>
+          <w:szCs w:val="20"/>
+        </w:rPr>
+        <w:t xml:space="preserve">secure </w:t>
+      </w:r>
+      <w:r>
+        <w:rPr>
+          <w:rFonts w:ascii="Arial" w:hAnsi="Arial" w:cs="Arial"/>
+          <w:sz w:val="20"/>
+          <w:szCs w:val="20"/>
+        </w:rPr>
+        <w:t>authentications,</w:t>
+      </w:r>
+      <w:r>
+        <w:rPr>
+          <w:rFonts w:ascii="Arial" w:hAnsi="Arial" w:cs="Arial"/>
+          <w:spacing w:val="-4"/>
+          <w:sz w:val="20"/>
+          <w:szCs w:val="20"/>
+        </w:rPr>
+        <w:t xml:space="preserve"> </w:t>
       </w:r>
       <w:r>
         <w:rPr>
@@ -1242,18 +2821,28 @@
       <w:r>
         <w:rPr>
           <w:rFonts w:ascii="Arial" w:hAnsi="Arial" w:cs="Arial"/>
-          <w:sz w:val="20"/>
-          <w:szCs w:val="20"/>
-        </w:rPr>
-        <w:t xml:space="preserve"> responsive </w:t>
-      </w:r>
-      <w:r>
-        <w:rPr>
-          <w:rFonts w:ascii="Arial" w:hAnsi="Arial" w:cs="Arial"/>
-          <w:sz w:val="20"/>
-          <w:szCs w:val="20"/>
-        </w:rPr>
-        <w:t>portfolio website designed to effectively showcase my skills, projects, and resume to potential employers and peers, enhancing visibility and professional branding.</w:t>
+          <w:spacing w:val="-4"/>
+          <w:sz w:val="20"/>
+          <w:szCs w:val="20"/>
+        </w:rPr>
+        <w:t xml:space="preserve"> </w:t>
+      </w:r>
+      <w:r>
+        <w:rPr>
+          <w:rFonts w:ascii="Arial" w:hAnsi="Arial" w:cs="Arial"/>
+          <w:spacing w:val="-4"/>
+          <w:sz w:val="20"/>
+          <w:szCs w:val="20"/>
+        </w:rPr>
+        <w:t>administrative functionalities for managing customer accounts</w:t>
+      </w:r>
+      <w:r>
+        <w:rPr>
+          <w:rFonts w:ascii="Arial" w:hAnsi="Arial" w:cs="Arial"/>
+          <w:sz w:val="20"/>
+          <w:szCs w:val="20"/>
+        </w:rPr>
+        <w:t>.</w:t>
       </w:r>
     </w:p>
     <w:p>
@@ -1275,558 +2864,6 @@
       <w:r>
         <w:rPr>
           <w:rFonts w:ascii="Arial" w:hAnsi="Arial" w:cs="Arial"/>
-          <w:sz w:val="20"/>
-          <w:szCs w:val="20"/>
-        </w:rPr>
-        <w:t>Implemented custom animations to engage visitors</w:t>
-      </w:r>
-      <w:r>
-        <w:rPr>
-          <w:rFonts w:ascii="Arial" w:hAnsi="Arial" w:cs="Arial"/>
-          <w:sz w:val="20"/>
-          <w:szCs w:val="20"/>
-        </w:rPr>
-        <w:t xml:space="preserve"> </w:t>
-      </w:r>
-      <w:r>
-        <w:rPr>
-          <w:rFonts w:ascii="Arial" w:hAnsi="Arial" w:cs="Arial"/>
-          <w:sz w:val="20"/>
-          <w:szCs w:val="20"/>
-        </w:rPr>
-        <w:t>c</w:t>
-      </w:r>
-      <w:r>
-        <w:rPr>
-          <w:rFonts w:ascii="Arial" w:hAnsi="Arial" w:cs="Arial"/>
-          <w:sz w:val="20"/>
-          <w:szCs w:val="20"/>
-        </w:rPr>
-        <w:t>oupled with dark mode option for enhanced user experience</w:t>
-      </w:r>
-      <w:r>
-        <w:rPr>
-          <w:rFonts w:ascii="Arial" w:hAnsi="Arial" w:cs="Arial"/>
-          <w:sz w:val="20"/>
-          <w:szCs w:val="20"/>
-        </w:rPr>
-        <w:t>.</w:t>
-      </w:r>
-    </w:p>
-    <w:p>
-      <w:pPr>
-        <w:spacing w:before="120"/>
-        <w:ind w:left="335"/>
-        <w:rPr>
-          <w:rFonts w:ascii="Arial" w:hAnsi="Arial" w:cs="Arial"/>
-          <w:b/>
-          <w:bCs/>
-          <w:sz w:val="20"/>
-          <w:szCs w:val="20"/>
-        </w:rPr>
-      </w:pPr>
-      <w:r>
-        <w:rPr>
-          <w:rFonts w:ascii="Arial" w:hAnsi="Arial" w:cs="Arial"/>
-          <w:b/>
-          <w:bCs/>
-          <w:sz w:val="20"/>
-          <w:szCs w:val="20"/>
-        </w:rPr>
-        <w:t xml:space="preserve">Virtual Signature Creator </w:t>
-      </w:r>
-      <w:r>
-        <w:rPr>
-          <w:rFonts w:ascii="Arial" w:hAnsi="Arial" w:cs="Arial"/>
-          <w:b/>
-          <w:bCs/>
-          <w:sz w:val="20"/>
-          <w:szCs w:val="20"/>
-        </w:rPr>
-        <w:t xml:space="preserve">| </w:t>
-      </w:r>
-      <w:r>
-        <w:rPr>
-          <w:rFonts w:ascii="Arial" w:hAnsi="Arial" w:cs="Arial"/>
-          <w:sz w:val="20"/>
-          <w:szCs w:val="20"/>
-        </w:rPr>
-        <w:t>HTML5, CSS3, JavaScript</w:t>
-      </w:r>
-      <w:r>
-        <w:rPr>
-          <w:rFonts w:ascii="Arial" w:hAnsi="Arial" w:cs="Arial"/>
-          <w:sz w:val="20"/>
-          <w:szCs w:val="20"/>
-        </w:rPr>
-        <w:tab/>
-        <w:t>|</w:t>
-      </w:r>
-      <w:r>
-        <w:rPr>
-          <w:rFonts w:ascii="Arial" w:hAnsi="Arial" w:cs="Arial"/>
-          <w:sz w:val="20"/>
-          <w:szCs w:val="20"/>
-        </w:rPr>
-        <w:t xml:space="preserve">        </w:t>
-      </w:r>
-      <w:r>
-        <w:rPr>
-          <w:rFonts w:ascii="Arial" w:hAnsi="Arial" w:cs="Arial"/>
-          <w:b/>
-          <w:bCs/>
-          <w:sz w:val="20"/>
-          <w:szCs w:val="20"/>
-        </w:rPr>
-        <w:t>[</w:t>
-      </w:r>
-      <w:r>
-        <w:rPr>
-          <w:rFonts w:ascii="Arial" w:hAnsi="Arial" w:cs="Arial"/>
-          <w:b/>
-          <w:bCs/>
-          <w:sz w:val="20"/>
-          <w:szCs w:val="20"/>
-          <w:u w:val="single"/>
-        </w:rPr>
-        <w:t>github.com/eshan-sud/virtual-signature-creator</w:t>
-      </w:r>
-      <w:r>
-        <w:rPr>
-          <w:rFonts w:ascii="Arial" w:hAnsi="Arial" w:cs="Arial"/>
-          <w:b/>
-          <w:bCs/>
-          <w:sz w:val="20"/>
-          <w:szCs w:val="20"/>
-        </w:rPr>
-        <w:t>]</w:t>
-      </w:r>
-    </w:p>
-    <w:p>
-      <w:pPr>
-        <w:pStyle w:val="ListParagraph"/>
-        <w:numPr>
-          <w:ilvl w:val="0"/>
-          <w:numId w:val="1"/>
-        </w:numPr>
-        <w:tabs>
-          <w:tab w:val="left" w:pos="816"/>
-        </w:tabs>
-        <w:rPr>
-          <w:rFonts w:ascii="Arial" w:hAnsi="Arial" w:cs="Arial"/>
-          <w:sz w:val="20"/>
-          <w:szCs w:val="20"/>
-        </w:rPr>
-      </w:pPr>
-      <w:r>
-        <w:rPr>
-          <w:rFonts w:ascii="Arial" w:hAnsi="Arial" w:cs="Arial"/>
-          <w:sz w:val="20"/>
-          <w:szCs w:val="20"/>
-        </w:rPr>
-        <w:t>Created a responsive website designed to create virtual signatures on any device from anywhere.</w:t>
-      </w:r>
-    </w:p>
-    <w:p>
-      <w:pPr>
-        <w:pStyle w:val="ListParagraph"/>
-        <w:numPr>
-          <w:ilvl w:val="0"/>
-          <w:numId w:val="1"/>
-        </w:numPr>
-        <w:tabs>
-          <w:tab w:val="left" w:pos="816"/>
-        </w:tabs>
-        <w:rPr>
-          <w:rFonts w:ascii="Arial" w:hAnsi="Arial" w:cs="Arial"/>
-          <w:sz w:val="20"/>
-          <w:szCs w:val="20"/>
-        </w:rPr>
-      </w:pPr>
-      <w:r>
-        <w:rPr>
-          <w:rFonts w:ascii="Arial" w:hAnsi="Arial" w:cs="Arial"/>
-          <w:sz w:val="20"/>
-          <w:szCs w:val="20"/>
-        </w:rPr>
-        <w:t xml:space="preserve">Implemented </w:t>
-      </w:r>
-      <w:r>
-        <w:rPr>
-          <w:rFonts w:ascii="Arial" w:hAnsi="Arial" w:cs="Arial"/>
-          <w:sz w:val="20"/>
-          <w:szCs w:val="20"/>
-        </w:rPr>
-        <w:t>custom dark mode, and user customization settings for stroke colo</w:t>
-      </w:r>
-      <w:r>
-        <w:rPr>
-          <w:rFonts w:ascii="Arial" w:hAnsi="Arial" w:cs="Arial"/>
-          <w:sz w:val="20"/>
-          <w:szCs w:val="20"/>
-        </w:rPr>
-        <w:t>u</w:t>
-      </w:r>
-      <w:r>
-        <w:rPr>
-          <w:rFonts w:ascii="Arial" w:hAnsi="Arial" w:cs="Arial"/>
-          <w:sz w:val="20"/>
-          <w:szCs w:val="20"/>
-        </w:rPr>
-        <w:t>r, width, background colo</w:t>
-      </w:r>
-      <w:r>
-        <w:rPr>
-          <w:rFonts w:ascii="Arial" w:hAnsi="Arial" w:cs="Arial"/>
-          <w:sz w:val="20"/>
-          <w:szCs w:val="20"/>
-        </w:rPr>
-        <w:t>u</w:t>
-      </w:r>
-      <w:r>
-        <w:rPr>
-          <w:rFonts w:ascii="Arial" w:hAnsi="Arial" w:cs="Arial"/>
-          <w:sz w:val="20"/>
-          <w:szCs w:val="20"/>
-        </w:rPr>
-        <w:t>r, and file type downloads (PNG, JPG, PDF)</w:t>
-      </w:r>
-      <w:r>
-        <w:rPr>
-          <w:rFonts w:ascii="Arial" w:hAnsi="Arial" w:cs="Arial"/>
-          <w:sz w:val="20"/>
-          <w:szCs w:val="20"/>
-        </w:rPr>
-        <w:t>.</w:t>
-      </w:r>
-    </w:p>
-    <w:p>
-      <w:pPr>
-        <w:spacing w:before="120"/>
-        <w:ind w:left="335"/>
-        <w:rPr>
-          <w:rFonts w:ascii="Arial" w:hAnsi="Arial" w:cs="Arial"/>
-          <w:sz w:val="20"/>
-          <w:szCs w:val="20"/>
-        </w:rPr>
-      </w:pPr>
-      <w:r>
-        <w:rPr>
-          <w:rFonts w:ascii="Arial" w:hAnsi="Arial" w:cs="Arial"/>
-          <w:b/>
-          <w:w w:val="90"/>
-          <w:sz w:val="20"/>
-          <w:szCs w:val="20"/>
-        </w:rPr>
-        <w:t>GUI Based Bank Management System</w:t>
-      </w:r>
-      <w:r>
-        <w:rPr>
-          <w:rFonts w:ascii="Arial" w:hAnsi="Arial" w:cs="Arial"/>
-          <w:b/>
-          <w:w w:val="90"/>
-          <w:sz w:val="20"/>
-          <w:szCs w:val="20"/>
-        </w:rPr>
-        <w:t xml:space="preserve"> </w:t>
-      </w:r>
-      <w:r>
-        <w:rPr>
-          <w:rFonts w:ascii="Arial" w:hAnsi="Arial" w:cs="Arial"/>
-          <w:b/>
-          <w:bCs/>
-          <w:sz w:val="20"/>
-          <w:szCs w:val="20"/>
-        </w:rPr>
-        <w:t xml:space="preserve">| </w:t>
-      </w:r>
-      <w:r>
-        <w:rPr>
-          <w:rFonts w:ascii="Arial" w:hAnsi="Arial" w:cs="Arial"/>
-          <w:sz w:val="20"/>
-          <w:szCs w:val="20"/>
-        </w:rPr>
-        <w:t>Jav</w:t>
-      </w:r>
-      <w:r>
-        <w:rPr>
-          <w:rFonts w:ascii="Arial" w:hAnsi="Arial" w:cs="Arial"/>
-          <w:sz w:val="20"/>
-          <w:szCs w:val="20"/>
-        </w:rPr>
-        <w:t>a, FX, Swing, AWT</w:t>
-      </w:r>
-      <w:r>
-        <w:rPr>
-          <w:rFonts w:ascii="Arial" w:hAnsi="Arial" w:cs="Arial"/>
-          <w:w w:val="90"/>
-          <w:sz w:val="20"/>
-          <w:szCs w:val="20"/>
-        </w:rPr>
-        <w:tab/>
-      </w:r>
-      <w:r>
-        <w:rPr>
-          <w:rFonts w:ascii="Arial" w:hAnsi="Arial" w:cs="Arial"/>
-          <w:b/>
-          <w:bCs/>
-          <w:w w:val="90"/>
-          <w:sz w:val="20"/>
-          <w:szCs w:val="20"/>
-        </w:rPr>
-        <w:t xml:space="preserve">|   </w:t>
-      </w:r>
-      <w:r>
-        <w:rPr>
-          <w:rFonts w:ascii="Arial" w:hAnsi="Arial" w:cs="Arial"/>
-          <w:b/>
-          <w:bCs/>
-          <w:w w:val="90"/>
-          <w:sz w:val="20"/>
-          <w:szCs w:val="20"/>
-        </w:rPr>
-        <w:t xml:space="preserve">          </w:t>
-      </w:r>
-      <w:r>
-        <w:rPr>
-          <w:rFonts w:ascii="Arial" w:hAnsi="Arial" w:cs="Arial"/>
-          <w:b/>
-          <w:bCs/>
-          <w:w w:val="90"/>
-          <w:sz w:val="20"/>
-          <w:szCs w:val="20"/>
-        </w:rPr>
-        <w:t xml:space="preserve"> [</w:t>
-      </w:r>
-      <w:hyperlink r:id="rId13" w:history="1">
-        <w:r>
-          <w:rPr>
-            <w:rStyle w:val="Hyperlink"/>
-            <w:rFonts w:ascii="Arial" w:hAnsi="Arial" w:cs="Arial"/>
-            <w:b/>
-            <w:bCs/>
-            <w:color w:val="auto"/>
-            <w:w w:val="90"/>
-            <w:sz w:val="20"/>
-            <w:szCs w:val="20"/>
-          </w:rPr>
-          <w:t>github.com/eshan-sud/bank-management-system</w:t>
-        </w:r>
-      </w:hyperlink>
-      <w:r>
-        <w:rPr>
-          <w:rFonts w:ascii="Arial" w:hAnsi="Arial" w:cs="Arial"/>
-          <w:b/>
-          <w:bCs/>
-          <w:w w:val="90"/>
-          <w:sz w:val="20"/>
-          <w:szCs w:val="20"/>
-        </w:rPr>
-        <w:t>]</w:t>
-      </w:r>
-    </w:p>
-    <w:p>
-      <w:pPr>
-        <w:pStyle w:val="ListParagraph"/>
-        <w:numPr>
-          <w:ilvl w:val="0"/>
-          <w:numId w:val="1"/>
-        </w:numPr>
-        <w:tabs>
-          <w:tab w:val="left" w:pos="816"/>
-        </w:tabs>
-        <w:rPr>
-          <w:rFonts w:ascii="Arial" w:hAnsi="Arial" w:cs="Arial"/>
-          <w:sz w:val="20"/>
-          <w:szCs w:val="20"/>
-        </w:rPr>
-      </w:pPr>
-      <w:r>
-        <w:rPr>
-          <w:rFonts w:ascii="Arial" w:hAnsi="Arial" w:cs="Arial"/>
-          <w:sz w:val="20"/>
-          <w:szCs w:val="20"/>
-        </w:rPr>
-        <w:t>Developed</w:t>
-      </w:r>
-      <w:r>
-        <w:rPr>
-          <w:rFonts w:ascii="Arial" w:hAnsi="Arial" w:cs="Arial"/>
-          <w:spacing w:val="-5"/>
-          <w:sz w:val="20"/>
-          <w:szCs w:val="20"/>
-        </w:rPr>
-        <w:t xml:space="preserve"> </w:t>
-      </w:r>
-      <w:r>
-        <w:rPr>
-          <w:rFonts w:ascii="Arial" w:hAnsi="Arial" w:cs="Arial"/>
-          <w:sz w:val="20"/>
-          <w:szCs w:val="20"/>
-        </w:rPr>
-        <w:t>a</w:t>
-      </w:r>
-      <w:r>
-        <w:rPr>
-          <w:rFonts w:ascii="Arial" w:hAnsi="Arial" w:cs="Arial"/>
-          <w:spacing w:val="-4"/>
-          <w:sz w:val="20"/>
-          <w:szCs w:val="20"/>
-        </w:rPr>
-        <w:t xml:space="preserve"> </w:t>
-      </w:r>
-      <w:r>
-        <w:rPr>
-          <w:rFonts w:ascii="Arial" w:hAnsi="Arial" w:cs="Arial"/>
-          <w:spacing w:val="-4"/>
-          <w:sz w:val="20"/>
-          <w:szCs w:val="20"/>
-        </w:rPr>
-        <w:t>GUI</w:t>
-      </w:r>
-      <w:r>
-        <w:rPr>
-          <w:rFonts w:ascii="Arial" w:hAnsi="Arial" w:cs="Arial"/>
-          <w:spacing w:val="-4"/>
-          <w:sz w:val="20"/>
-          <w:szCs w:val="20"/>
-        </w:rPr>
-        <w:t>-</w:t>
-      </w:r>
-      <w:r>
-        <w:rPr>
-          <w:rFonts w:ascii="Arial" w:hAnsi="Arial" w:cs="Arial"/>
-          <w:spacing w:val="-4"/>
-          <w:sz w:val="20"/>
-          <w:szCs w:val="20"/>
-        </w:rPr>
-        <w:t>based</w:t>
-      </w:r>
-      <w:r>
-        <w:rPr>
-          <w:rFonts w:ascii="Arial" w:hAnsi="Arial" w:cs="Arial"/>
-          <w:spacing w:val="-4"/>
-          <w:sz w:val="20"/>
-          <w:szCs w:val="20"/>
-        </w:rPr>
-        <w:t xml:space="preserve"> system</w:t>
-      </w:r>
-      <w:r>
-        <w:rPr>
-          <w:rFonts w:ascii="Arial" w:hAnsi="Arial" w:cs="Arial"/>
-          <w:spacing w:val="-4"/>
-          <w:sz w:val="20"/>
-          <w:szCs w:val="20"/>
-        </w:rPr>
-        <w:t xml:space="preserve"> with</w:t>
-      </w:r>
-      <w:r>
-        <w:rPr>
-          <w:rFonts w:ascii="Arial" w:hAnsi="Arial" w:cs="Arial"/>
-          <w:spacing w:val="-4"/>
-          <w:sz w:val="20"/>
-          <w:szCs w:val="20"/>
-        </w:rPr>
-        <w:t xml:space="preserve"> user and admin login</w:t>
-      </w:r>
-      <w:r>
-        <w:rPr>
-          <w:rFonts w:ascii="Arial" w:hAnsi="Arial" w:cs="Arial"/>
-          <w:spacing w:val="-4"/>
-          <w:sz w:val="20"/>
-          <w:szCs w:val="20"/>
-        </w:rPr>
-        <w:t>s</w:t>
-      </w:r>
-      <w:r>
-        <w:rPr>
-          <w:rFonts w:ascii="Arial" w:hAnsi="Arial" w:cs="Arial"/>
-          <w:spacing w:val="-4"/>
-          <w:sz w:val="20"/>
-          <w:szCs w:val="20"/>
-        </w:rPr>
-        <w:t xml:space="preserve">, </w:t>
-      </w:r>
-      <w:r>
-        <w:rPr>
-          <w:rFonts w:ascii="Arial" w:hAnsi="Arial" w:cs="Arial"/>
-          <w:spacing w:val="-4"/>
-          <w:sz w:val="20"/>
-          <w:szCs w:val="20"/>
-        </w:rPr>
-        <w:t xml:space="preserve">secure </w:t>
-      </w:r>
-      <w:r>
-        <w:rPr>
-          <w:rFonts w:ascii="Arial" w:hAnsi="Arial" w:cs="Arial"/>
-          <w:sz w:val="20"/>
-          <w:szCs w:val="20"/>
-        </w:rPr>
-        <w:t>authentications,</w:t>
-      </w:r>
-      <w:r>
-        <w:rPr>
-          <w:rFonts w:ascii="Arial" w:hAnsi="Arial" w:cs="Arial"/>
-          <w:spacing w:val="-4"/>
-          <w:sz w:val="20"/>
-          <w:szCs w:val="20"/>
-        </w:rPr>
-        <w:t xml:space="preserve"> </w:t>
-      </w:r>
-      <w:r>
-        <w:rPr>
-          <w:rFonts w:ascii="Arial" w:hAnsi="Arial" w:cs="Arial"/>
-          <w:sz w:val="20"/>
-          <w:szCs w:val="20"/>
-        </w:rPr>
-        <w:t>and</w:t>
-      </w:r>
-      <w:r>
-        <w:rPr>
-          <w:rFonts w:ascii="Arial" w:hAnsi="Arial" w:cs="Arial"/>
-          <w:spacing w:val="-4"/>
-          <w:sz w:val="20"/>
-          <w:szCs w:val="20"/>
-        </w:rPr>
-        <w:t xml:space="preserve"> </w:t>
-      </w:r>
-      <w:r>
-        <w:rPr>
-          <w:rFonts w:ascii="Arial" w:hAnsi="Arial" w:cs="Arial"/>
-          <w:spacing w:val="-4"/>
-          <w:sz w:val="20"/>
-          <w:szCs w:val="20"/>
-        </w:rPr>
-        <w:t>administrative functionalities for managing customer accounts</w:t>
-      </w:r>
-      <w:r>
-        <w:rPr>
-          <w:rFonts w:ascii="Arial" w:hAnsi="Arial" w:cs="Arial"/>
-          <w:sz w:val="20"/>
-          <w:szCs w:val="20"/>
-        </w:rPr>
-        <w:t>.</w:t>
-      </w:r>
-    </w:p>
-    <w:p>
-      <w:pPr>
-        <w:pStyle w:val="ListParagraph"/>
-        <w:numPr>
-          <w:ilvl w:val="0"/>
-          <w:numId w:val="1"/>
-        </w:numPr>
-        <w:tabs>
-          <w:tab w:val="left" w:pos="816"/>
-        </w:tabs>
-        <w:rPr>
-          <w:rFonts w:ascii="Arial" w:hAnsi="Arial" w:cs="Arial"/>
-          <w:sz w:val="20"/>
-          <w:szCs w:val="20"/>
-        </w:rPr>
-      </w:pPr>
-      <w:r>
-        <w:rPr>
-          <w:rFonts w:ascii="Arial" w:hAnsi="Arial" w:cs="Arial"/>
           <w:w w:val="95"/>
           <w:sz w:val="20"/>
           <w:szCs w:val="20"/>
@@ -1846,256 +2883,6 @@
         <w:rPr>
           <w:rFonts w:ascii="Arial" w:hAnsi="Arial" w:cs="Arial"/>
           <w:w w:val="95"/>
-          <w:sz w:val="20"/>
-          <w:szCs w:val="20"/>
-        </w:rPr>
-        <w:t>.</w:t>
-      </w:r>
-    </w:p>
-    <w:p>
-      <w:pPr>
-        <w:spacing w:before="120"/>
-        <w:ind w:left="335"/>
-        <w:rPr>
-          <w:rFonts w:ascii="Arial" w:hAnsi="Arial" w:cs="Arial"/>
-          <w:sz w:val="20"/>
-          <w:szCs w:val="20"/>
-        </w:rPr>
-      </w:pPr>
-      <w:r>
-        <w:rPr>
-          <w:rFonts w:ascii="Arial" w:hAnsi="Arial" w:cs="Arial"/>
-          <w:b/>
-          <w:w w:val="90"/>
-          <w:sz w:val="20"/>
-          <w:szCs w:val="20"/>
-        </w:rPr>
-        <w:t xml:space="preserve">CLI </w:t>
-      </w:r>
-      <w:r>
-        <w:rPr>
-          <w:rFonts w:ascii="Arial" w:hAnsi="Arial" w:cs="Arial"/>
-          <w:b/>
-          <w:w w:val="90"/>
-          <w:sz w:val="20"/>
-          <w:szCs w:val="20"/>
-        </w:rPr>
-        <w:t>Library Management Syste</w:t>
-      </w:r>
-      <w:r>
-        <w:rPr>
-          <w:rFonts w:ascii="Arial" w:hAnsi="Arial" w:cs="Arial"/>
-          <w:b/>
-          <w:w w:val="90"/>
-          <w:sz w:val="20"/>
-          <w:szCs w:val="20"/>
-        </w:rPr>
-        <w:t xml:space="preserve">m </w:t>
-      </w:r>
-      <w:r>
-        <w:rPr>
-          <w:rFonts w:ascii="Arial" w:hAnsi="Arial" w:cs="Arial"/>
-          <w:b/>
-          <w:spacing w:val="71"/>
-          <w:sz w:val="20"/>
-          <w:szCs w:val="20"/>
-        </w:rPr>
-        <w:t>|</w:t>
-      </w:r>
-      <w:r>
-        <w:rPr>
-          <w:rFonts w:ascii="Arial" w:hAnsi="Arial" w:cs="Arial"/>
-          <w:sz w:val="20"/>
-          <w:szCs w:val="20"/>
-        </w:rPr>
-        <w:t>Python, MySQL</w:t>
-      </w:r>
-      <w:r>
-        <w:rPr>
-          <w:rFonts w:ascii="Arial" w:hAnsi="Arial" w:cs="Arial"/>
-          <w:w w:val="90"/>
-          <w:sz w:val="20"/>
-          <w:szCs w:val="20"/>
-        </w:rPr>
-        <w:tab/>
-      </w:r>
-      <w:r>
-        <w:rPr>
-          <w:rFonts w:ascii="Arial" w:hAnsi="Arial" w:cs="Arial"/>
-          <w:w w:val="90"/>
-          <w:sz w:val="20"/>
-          <w:szCs w:val="20"/>
-        </w:rPr>
-        <w:tab/>
-      </w:r>
-      <w:r>
-        <w:rPr>
-          <w:rFonts w:ascii="Arial" w:hAnsi="Arial" w:cs="Arial"/>
-          <w:b/>
-          <w:bCs/>
-          <w:w w:val="90"/>
-          <w:sz w:val="20"/>
-          <w:szCs w:val="20"/>
-        </w:rPr>
-        <w:t>|</w:t>
-      </w:r>
-      <w:r>
-        <w:rPr>
-          <w:rFonts w:ascii="Arial" w:hAnsi="Arial" w:cs="Arial"/>
-          <w:w w:val="90"/>
-          <w:sz w:val="20"/>
-          <w:szCs w:val="20"/>
-        </w:rPr>
-        <w:t xml:space="preserve">  </w:t>
-      </w:r>
-      <w:r>
-        <w:rPr>
-          <w:rFonts w:ascii="Arial" w:hAnsi="Arial" w:cs="Arial"/>
-          <w:w w:val="90"/>
-          <w:sz w:val="20"/>
-          <w:szCs w:val="20"/>
-        </w:rPr>
-        <w:t xml:space="preserve">          </w:t>
-      </w:r>
-      <w:r>
-        <w:rPr>
-          <w:rFonts w:ascii="Arial" w:hAnsi="Arial" w:cs="Arial"/>
-          <w:b/>
-          <w:bCs/>
-          <w:w w:val="90"/>
-          <w:sz w:val="20"/>
-          <w:szCs w:val="20"/>
-        </w:rPr>
-        <w:t>[</w:t>
-      </w:r>
-      <w:hyperlink r:id="rId14" w:history="1">
-        <w:r>
-          <w:rPr>
-            <w:rStyle w:val="Hyperlink"/>
-            <w:rFonts w:ascii="Arial" w:hAnsi="Arial" w:cs="Arial"/>
-            <w:b/>
-            <w:bCs/>
-            <w:color w:val="auto"/>
-            <w:w w:val="90"/>
-            <w:sz w:val="20"/>
-            <w:szCs w:val="20"/>
-          </w:rPr>
-          <w:t>github.com/eshan-sud/library-management-system</w:t>
-        </w:r>
-      </w:hyperlink>
-      <w:r>
-        <w:rPr>
-          <w:rFonts w:ascii="Arial" w:hAnsi="Arial" w:cs="Arial"/>
-          <w:b/>
-          <w:bCs/>
-          <w:w w:val="90"/>
-          <w:sz w:val="20"/>
-          <w:szCs w:val="20"/>
-        </w:rPr>
-        <w:t>]</w:t>
-      </w:r>
-    </w:p>
-    <w:p>
-      <w:pPr>
-        <w:pStyle w:val="ListParagraph"/>
-        <w:numPr>
-          <w:ilvl w:val="0"/>
-          <w:numId w:val="1"/>
-        </w:numPr>
-        <w:tabs>
-          <w:tab w:val="left" w:pos="816"/>
-        </w:tabs>
-        <w:rPr>
-          <w:rFonts w:ascii="Arial" w:hAnsi="Arial" w:cs="Arial"/>
-          <w:sz w:val="20"/>
-          <w:szCs w:val="20"/>
-        </w:rPr>
-      </w:pPr>
-      <w:r>
-        <w:rPr>
-          <w:rFonts w:ascii="Arial" w:hAnsi="Arial" w:cs="Arial"/>
-          <w:sz w:val="20"/>
-          <w:szCs w:val="20"/>
-        </w:rPr>
-        <w:t>Engineered a CLI-based system for efficient management of books and members</w:t>
-      </w:r>
-      <w:r>
-        <w:rPr>
-          <w:rFonts w:ascii="Arial" w:hAnsi="Arial" w:cs="Arial"/>
-          <w:sz w:val="20"/>
-          <w:szCs w:val="20"/>
-        </w:rPr>
-        <w:t>.</w:t>
-      </w:r>
-    </w:p>
-    <w:p>
-      <w:pPr>
-        <w:pStyle w:val="ListParagraph"/>
-        <w:numPr>
-          <w:ilvl w:val="0"/>
-          <w:numId w:val="1"/>
-        </w:numPr>
-        <w:tabs>
-          <w:tab w:val="left" w:pos="816"/>
-        </w:tabs>
-        <w:spacing w:before="18"/>
-        <w:rPr>
-          <w:rFonts w:ascii="Arial" w:hAnsi="Arial" w:cs="Arial"/>
-          <w:sz w:val="20"/>
-          <w:szCs w:val="20"/>
-        </w:rPr>
-      </w:pPr>
-      <w:r>
-        <w:rPr>
-          <w:rFonts w:ascii="Arial" w:hAnsi="Arial" w:cs="Arial"/>
-          <w:sz w:val="20"/>
-          <w:szCs w:val="20"/>
-        </w:rPr>
-        <w:t>Enhanced the overall efficiency and effectiveness of library operations</w:t>
-      </w:r>
-      <w:r>
-        <w:rPr>
-          <w:rFonts w:ascii="Arial" w:hAnsi="Arial" w:cs="Arial"/>
-          <w:sz w:val="20"/>
-          <w:szCs w:val="20"/>
-        </w:rPr>
-        <w:t xml:space="preserve"> while providing </w:t>
-      </w:r>
-      <w:r>
-        <w:rPr>
-          <w:rFonts w:ascii="Arial" w:hAnsi="Arial" w:cs="Arial"/>
-          <w:sz w:val="20"/>
-          <w:szCs w:val="20"/>
-        </w:rPr>
-        <w:t>a c</w:t>
-      </w:r>
-      <w:r>
-        <w:rPr>
-          <w:rFonts w:ascii="Arial" w:hAnsi="Arial" w:cs="Arial"/>
-          <w:sz w:val="20"/>
-          <w:szCs w:val="20"/>
-        </w:rPr>
-        <w:t>omprehensive set of functionalities, including book management, member registration, book issuance</w:t>
-      </w:r>
-      <w:r>
-        <w:rPr>
-          <w:rFonts w:ascii="Arial" w:hAnsi="Arial" w:cs="Arial"/>
-          <w:sz w:val="20"/>
-          <w:szCs w:val="20"/>
-        </w:rPr>
-        <w:t xml:space="preserve"> </w:t>
-      </w:r>
-      <w:r>
-        <w:rPr>
-          <w:rFonts w:ascii="Arial" w:hAnsi="Arial" w:cs="Arial"/>
-          <w:sz w:val="20"/>
-          <w:szCs w:val="20"/>
-        </w:rPr>
-        <w:t>and return processes</w:t>
-      </w:r>
-      <w:r>
-        <w:rPr>
-          <w:rFonts w:ascii="Arial" w:hAnsi="Arial" w:cs="Arial"/>
           <w:sz w:val="20"/>
           <w:szCs w:val="20"/>
         </w:rPr>
@@ -2109,6 +2896,8 @@
           <w:rFonts w:ascii="Arial" w:hAnsi="Arial" w:cs="Arial"/>
           <w:b/>
           <w:bCs/>
+          <w:i/>
+          <w:iCs/>
         </w:rPr>
       </w:pPr>
       <w:r>
@@ -2142,6 +2931,7 @@
           <w:rFonts w:ascii="Arial" w:hAnsi="Arial" w:cs="Arial"/>
           <w:w w:val="95"/>
           <w:sz w:val="20"/>
+          <w:szCs w:val="20"/>
         </w:rPr>
       </w:pPr>
       <w:r>
@@ -2151,8 +2941,9 @@
           <w:spacing w:val="-9"/>
           <w:w w:val="95"/>
           <w:sz w:val="20"/>
-        </w:rPr>
-        <w:t xml:space="preserve">Database Programming </w:t>
+          <w:szCs w:val="20"/>
+        </w:rPr>
+        <w:t>Oracle Cloud Infrastructure 2024 Generative AI Certified Professional</w:t>
       </w:r>
       <w:r>
         <w:rPr>
@@ -2161,87 +2952,70 @@
           <w:spacing w:val="-9"/>
           <w:w w:val="95"/>
           <w:sz w:val="20"/>
-        </w:rPr>
-        <w:t>with</w:t>
-      </w:r>
-      <w:r>
-        <w:rPr>
-          <w:rFonts w:ascii="Arial" w:hAnsi="Arial" w:cs="Arial"/>
-          <w:b/>
+          <w:szCs w:val="20"/>
+        </w:rPr>
+        <w:t xml:space="preserve"> </w:t>
+      </w:r>
+      <w:r>
+        <w:rPr>
+          <w:rFonts w:ascii="Arial" w:hAnsi="Arial" w:cs="Arial"/>
+          <w:bCs/>
           <w:spacing w:val="-9"/>
           <w:w w:val="95"/>
           <w:sz w:val="20"/>
-        </w:rPr>
-        <w:t xml:space="preserve"> SQL </w:t>
-      </w:r>
-      <w:r>
-        <w:rPr>
-          <w:rFonts w:ascii="Arial" w:hAnsi="Arial" w:cs="Arial"/>
-          <w:w w:val="95"/>
-          <w:sz w:val="20"/>
-        </w:rPr>
-        <w:t>| Oracle</w:t>
-      </w:r>
-      <w:r>
-        <w:rPr>
-          <w:rFonts w:ascii="Arial" w:hAnsi="Arial" w:cs="Arial"/>
-          <w:spacing w:val="-4"/>
-          <w:w w:val="95"/>
-          <w:sz w:val="20"/>
-        </w:rPr>
-        <w:t xml:space="preserve"> </w:t>
-      </w:r>
-      <w:r>
-        <w:rPr>
-          <w:rFonts w:ascii="Arial" w:hAnsi="Arial" w:cs="Arial"/>
-          <w:w w:val="95"/>
-          <w:sz w:val="20"/>
+          <w:szCs w:val="20"/>
         </w:rPr>
         <w:t>|</w:t>
       </w:r>
       <w:r>
         <w:rPr>
           <w:rFonts w:ascii="Arial" w:hAnsi="Arial" w:cs="Arial"/>
+          <w:bCs/>
+          <w:spacing w:val="-9"/>
+          <w:w w:val="95"/>
+          <w:sz w:val="20"/>
+          <w:szCs w:val="20"/>
+        </w:rPr>
+        <w:t xml:space="preserve"> </w:t>
+      </w:r>
+      <w:r>
+        <w:rPr>
+          <w:rFonts w:ascii="Arial" w:hAnsi="Arial" w:cs="Arial"/>
+          <w:w w:val="95"/>
+          <w:sz w:val="20"/>
+          <w:szCs w:val="20"/>
+        </w:rPr>
+        <w:t>Oracle University |</w:t>
+      </w:r>
+      <w:r>
+        <w:rPr>
+          <w:rFonts w:ascii="Arial" w:hAnsi="Arial" w:cs="Arial"/>
           <w:spacing w:val="1"/>
           <w:w w:val="95"/>
           <w:sz w:val="20"/>
-        </w:rPr>
-        <w:t xml:space="preserve"> </w:t>
-      </w:r>
-      <w:r>
-        <w:rPr>
-          <w:rFonts w:ascii="Arial" w:hAnsi="Arial" w:cs="Arial"/>
-          <w:w w:val="95"/>
-          <w:sz w:val="20"/>
-        </w:rPr>
-        <w:t>Feb</w:t>
-      </w:r>
-      <w:r>
-        <w:rPr>
-          <w:rFonts w:ascii="Arial" w:hAnsi="Arial" w:cs="Arial"/>
-          <w:w w:val="95"/>
-          <w:sz w:val="20"/>
-        </w:rPr>
-        <w:t xml:space="preserve"> </w:t>
-      </w:r>
-      <w:r>
-        <w:rPr>
-          <w:rFonts w:ascii="Arial" w:hAnsi="Arial" w:cs="Arial"/>
-          <w:w w:val="95"/>
-          <w:sz w:val="20"/>
-        </w:rPr>
-        <w:t>2024</w:t>
-      </w:r>
-      <w:r>
-        <w:rPr>
-          <w:rFonts w:ascii="Arial" w:hAnsi="Arial" w:cs="Arial"/>
-          <w:b/>
+          <w:szCs w:val="20"/>
+        </w:rPr>
+        <w:t xml:space="preserve"> </w:t>
+      </w:r>
+      <w:r>
+        <w:rPr>
+          <w:rFonts w:ascii="Arial" w:hAnsi="Arial" w:cs="Arial"/>
+          <w:w w:val="95"/>
+          <w:sz w:val="20"/>
+          <w:szCs w:val="20"/>
+        </w:rPr>
+        <w:t>Jul 2024</w:t>
+      </w:r>
+      <w:r>
+        <w:rPr>
+          <w:rFonts w:ascii="Arial" w:hAnsi="Arial" w:cs="Arial"/>
+          <w:bCs/>
           <w:spacing w:val="-9"/>
           <w:w w:val="95"/>
           <w:sz w:val="20"/>
+          <w:szCs w:val="20"/>
         </w:rPr>
         <w:br/>
-        <w:t>Java (Basic)</w:t>
       </w:r>
       <w:r>
         <w:rPr>
@@ -2250,41 +3024,78 @@
           <w:spacing w:val="-9"/>
           <w:w w:val="95"/>
           <w:sz w:val="20"/>
-        </w:rPr>
-        <w:t xml:space="preserve"> </w:t>
-      </w:r>
-      <w:r>
-        <w:rPr>
-          <w:rFonts w:ascii="Arial" w:hAnsi="Arial" w:cs="Arial"/>
-          <w:w w:val="95"/>
-          <w:sz w:val="20"/>
+          <w:szCs w:val="20"/>
+        </w:rPr>
+        <w:t>Discrete Math</w:t>
+      </w:r>
+      <w:r>
+        <w:rPr>
+          <w:rFonts w:ascii="Arial" w:hAnsi="Arial" w:cs="Arial"/>
+          <w:b/>
+          <w:spacing w:val="-9"/>
+          <w:w w:val="95"/>
+          <w:sz w:val="20"/>
+          <w:szCs w:val="20"/>
+        </w:rPr>
+        <w:t xml:space="preserve"> </w:t>
+      </w:r>
+      <w:r>
+        <w:rPr>
+          <w:rFonts w:ascii="Arial" w:hAnsi="Arial" w:cs="Arial"/>
+          <w:b/>
+          <w:spacing w:val="-9"/>
+          <w:w w:val="95"/>
+          <w:sz w:val="20"/>
+          <w:szCs w:val="20"/>
+        </w:rPr>
+        <w:t>: Propositional Logic Masterclass</w:t>
+      </w:r>
+      <w:r>
+        <w:rPr>
+          <w:rFonts w:ascii="Arial" w:hAnsi="Arial" w:cs="Arial"/>
+          <w:b/>
+          <w:spacing w:val="-9"/>
+          <w:w w:val="95"/>
+          <w:sz w:val="20"/>
+          <w:szCs w:val="20"/>
+        </w:rPr>
+        <w:t xml:space="preserve"> </w:t>
+      </w:r>
+      <w:r>
+        <w:rPr>
+          <w:rFonts w:ascii="Arial" w:hAnsi="Arial" w:cs="Arial"/>
+          <w:b/>
+          <w:spacing w:val="-9"/>
+          <w:w w:val="95"/>
+          <w:sz w:val="20"/>
+          <w:szCs w:val="20"/>
+        </w:rPr>
+        <w:t xml:space="preserve"> </w:t>
+      </w:r>
+      <w:r>
+        <w:rPr>
+          <w:rFonts w:ascii="Arial" w:hAnsi="Arial" w:cs="Arial"/>
+          <w:w w:val="95"/>
+          <w:sz w:val="20"/>
+          <w:szCs w:val="20"/>
         </w:rPr>
         <w:t xml:space="preserve">| </w:t>
       </w:r>
-      <w:proofErr w:type="spellStart"/>
-      <w:r>
-        <w:rPr>
-          <w:rFonts w:ascii="Arial" w:hAnsi="Arial" w:cs="Arial"/>
-          <w:w w:val="95"/>
-          <w:sz w:val="20"/>
-        </w:rPr>
-        <w:t>HackerRank</w:t>
-      </w:r>
-      <w:proofErr w:type="spellEnd"/>
-      <w:r>
-        <w:rPr>
-          <w:rFonts w:ascii="Arial" w:hAnsi="Arial" w:cs="Arial"/>
-          <w:spacing w:val="-4"/>
-          <w:w w:val="95"/>
-          <w:sz w:val="20"/>
-        </w:rPr>
-        <w:t xml:space="preserve"> </w:t>
-      </w:r>
-      <w:r>
-        <w:rPr>
-          <w:rFonts w:ascii="Arial" w:hAnsi="Arial" w:cs="Arial"/>
-          <w:w w:val="95"/>
-          <w:sz w:val="20"/>
+      <w:r>
+        <w:rPr>
+          <w:rFonts w:ascii="Arial" w:hAnsi="Arial" w:cs="Arial"/>
+          <w:w w:val="95"/>
+          <w:sz w:val="20"/>
+          <w:szCs w:val="20"/>
+        </w:rPr>
+        <w:t xml:space="preserve">Udemy </w:t>
+      </w:r>
+      <w:r>
+        <w:rPr>
+          <w:rFonts w:ascii="Arial" w:hAnsi="Arial" w:cs="Arial"/>
+          <w:w w:val="95"/>
+          <w:sz w:val="20"/>
+          <w:szCs w:val="20"/>
         </w:rPr>
         <w:t>|</w:t>
       </w:r>
@@ -2294,31 +3105,34 @@
           <w:spacing w:val="1"/>
           <w:w w:val="95"/>
           <w:sz w:val="20"/>
-        </w:rPr>
-        <w:t xml:space="preserve"> </w:t>
-      </w:r>
-      <w:r>
-        <w:rPr>
-          <w:rFonts w:ascii="Arial" w:hAnsi="Arial" w:cs="Arial"/>
-          <w:w w:val="95"/>
-          <w:sz w:val="20"/>
-        </w:rPr>
-        <w:t>Dec</w:t>
-      </w:r>
-      <w:r>
-        <w:rPr>
-          <w:rFonts w:ascii="Arial" w:hAnsi="Arial" w:cs="Arial"/>
-          <w:spacing w:val="-4"/>
-          <w:w w:val="95"/>
-          <w:sz w:val="20"/>
-        </w:rPr>
-        <w:t xml:space="preserve"> </w:t>
-      </w:r>
-      <w:r>
-        <w:rPr>
-          <w:rFonts w:ascii="Arial" w:hAnsi="Arial" w:cs="Arial"/>
-          <w:w w:val="95"/>
-          <w:sz w:val="20"/>
+          <w:szCs w:val="20"/>
+        </w:rPr>
+        <w:t xml:space="preserve"> </w:t>
+      </w:r>
+      <w:r>
+        <w:rPr>
+          <w:rFonts w:ascii="Arial" w:hAnsi="Arial" w:cs="Arial"/>
+          <w:w w:val="95"/>
+          <w:sz w:val="20"/>
+          <w:szCs w:val="20"/>
+        </w:rPr>
+        <w:t>Nov</w:t>
+      </w:r>
+      <w:r>
+        <w:rPr>
+          <w:rFonts w:ascii="Arial" w:hAnsi="Arial" w:cs="Arial"/>
+          <w:w w:val="95"/>
+          <w:sz w:val="20"/>
+          <w:szCs w:val="20"/>
+        </w:rPr>
+        <w:t xml:space="preserve"> </w:t>
+      </w:r>
+      <w:r>
+        <w:rPr>
+          <w:rFonts w:ascii="Arial" w:hAnsi="Arial" w:cs="Arial"/>
+          <w:w w:val="95"/>
+          <w:sz w:val="20"/>
+          <w:szCs w:val="20"/>
         </w:rPr>
         <w:t>2023</w:t>
       </w:r>
@@ -2327,6 +3141,7 @@
           <w:rFonts w:ascii="Arial" w:hAnsi="Arial" w:cs="Arial"/>
           <w:w w:val="95"/>
           <w:sz w:val="20"/>
+          <w:szCs w:val="20"/>
         </w:rPr>
         <w:br/>
       </w:r>
@@ -2334,113 +3149,9 @@
         <w:rPr>
           <w:rFonts w:ascii="Arial" w:hAnsi="Arial" w:cs="Arial"/>
           <w:b/>
-          <w:spacing w:val="-9"/>
-          <w:w w:val="95"/>
-          <w:sz w:val="20"/>
-        </w:rPr>
-        <w:t>Discrete Math</w:t>
-      </w:r>
-      <w:r>
-        <w:rPr>
-          <w:rFonts w:ascii="Arial" w:hAnsi="Arial" w:cs="Arial"/>
-          <w:b/>
-          <w:spacing w:val="-9"/>
-          <w:w w:val="95"/>
-          <w:sz w:val="20"/>
-        </w:rPr>
-        <w:t xml:space="preserve"> : Propositional Logic Masterclass</w:t>
-      </w:r>
-      <w:r>
-        <w:rPr>
-          <w:rFonts w:ascii="Arial" w:hAnsi="Arial" w:cs="Arial"/>
-          <w:b/>
-          <w:spacing w:val="-9"/>
-          <w:w w:val="95"/>
-          <w:sz w:val="20"/>
-        </w:rPr>
-        <w:t xml:space="preserve"> </w:t>
-      </w:r>
-      <w:r>
-        <w:rPr>
-          <w:rFonts w:ascii="Arial" w:hAnsi="Arial" w:cs="Arial"/>
-          <w:b/>
-          <w:spacing w:val="-9"/>
-          <w:w w:val="95"/>
-          <w:sz w:val="20"/>
-        </w:rPr>
-        <w:t xml:space="preserve"> </w:t>
-      </w:r>
-      <w:r>
-        <w:rPr>
-          <w:rFonts w:ascii="Arial" w:hAnsi="Arial" w:cs="Arial"/>
-          <w:w w:val="95"/>
-          <w:sz w:val="20"/>
-        </w:rPr>
-        <w:t xml:space="preserve">| </w:t>
-      </w:r>
-      <w:r>
-        <w:rPr>
-          <w:rFonts w:ascii="Arial" w:hAnsi="Arial" w:cs="Arial"/>
-          <w:w w:val="95"/>
-          <w:sz w:val="20"/>
-        </w:rPr>
-        <w:t xml:space="preserve">Udemy </w:t>
-      </w:r>
-      <w:r>
-        <w:rPr>
-          <w:rFonts w:ascii="Arial" w:hAnsi="Arial" w:cs="Arial"/>
-          <w:w w:val="95"/>
-          <w:sz w:val="20"/>
-        </w:rPr>
-        <w:t>|</w:t>
-      </w:r>
-      <w:r>
-        <w:rPr>
-          <w:rFonts w:ascii="Arial" w:hAnsi="Arial" w:cs="Arial"/>
-          <w:spacing w:val="1"/>
-          <w:w w:val="95"/>
-          <w:sz w:val="20"/>
-        </w:rPr>
-        <w:t xml:space="preserve"> </w:t>
-      </w:r>
-      <w:r>
-        <w:rPr>
-          <w:rFonts w:ascii="Arial" w:hAnsi="Arial" w:cs="Arial"/>
-          <w:w w:val="95"/>
-          <w:sz w:val="20"/>
-        </w:rPr>
-        <w:t>Nov</w:t>
-      </w:r>
-      <w:r>
-        <w:rPr>
-          <w:rFonts w:ascii="Arial" w:hAnsi="Arial" w:cs="Arial"/>
-          <w:w w:val="95"/>
-          <w:sz w:val="20"/>
-        </w:rPr>
-        <w:t xml:space="preserve"> </w:t>
-      </w:r>
-      <w:r>
-        <w:rPr>
-          <w:rFonts w:ascii="Arial" w:hAnsi="Arial" w:cs="Arial"/>
-          <w:w w:val="95"/>
-          <w:sz w:val="20"/>
-        </w:rPr>
-        <w:t>2023</w:t>
-      </w:r>
-      <w:r>
-        <w:rPr>
-          <w:rFonts w:ascii="Arial" w:hAnsi="Arial" w:cs="Arial"/>
-          <w:w w:val="95"/>
-          <w:sz w:val="20"/>
-        </w:rPr>
-        <w:br/>
-      </w:r>
-      <w:r>
-        <w:rPr>
-          <w:rFonts w:ascii="Arial" w:hAnsi="Arial" w:cs="Arial"/>
-          <w:b/>
           <w:w w:val="90"/>
           <w:sz w:val="20"/>
+          <w:szCs w:val="20"/>
         </w:rPr>
         <w:t>Programming,</w:t>
       </w:r>
@@ -2451,6 +3162,7 @@
           <w:spacing w:val="15"/>
           <w:w w:val="90"/>
           <w:sz w:val="20"/>
+          <w:szCs w:val="20"/>
         </w:rPr>
         <w:t xml:space="preserve"> </w:t>
       </w:r>
@@ -2460,6 +3172,7 @@
           <w:b/>
           <w:w w:val="90"/>
           <w:sz w:val="20"/>
+          <w:szCs w:val="20"/>
         </w:rPr>
         <w:t>Data</w:t>
       </w:r>
@@ -2470,6 +3183,7 @@
           <w:spacing w:val="16"/>
           <w:w w:val="90"/>
           <w:sz w:val="20"/>
+          <w:szCs w:val="20"/>
         </w:rPr>
         <w:t xml:space="preserve"> </w:t>
       </w:r>
@@ -2479,6 +3193,7 @@
           <w:b/>
           <w:w w:val="90"/>
           <w:sz w:val="20"/>
+          <w:szCs w:val="20"/>
         </w:rPr>
         <w:t>Structures</w:t>
       </w:r>
@@ -2489,6 +3204,7 @@
           <w:spacing w:val="15"/>
           <w:w w:val="90"/>
           <w:sz w:val="20"/>
+          <w:szCs w:val="20"/>
         </w:rPr>
         <w:t xml:space="preserve"> </w:t>
       </w:r>
@@ -2498,6 +3214,7 @@
           <w:b/>
           <w:w w:val="90"/>
           <w:sz w:val="20"/>
+          <w:szCs w:val="20"/>
         </w:rPr>
         <w:t>and</w:t>
       </w:r>
@@ -2508,6 +3225,7 @@
           <w:spacing w:val="16"/>
           <w:w w:val="90"/>
           <w:sz w:val="20"/>
+          <w:szCs w:val="20"/>
         </w:rPr>
         <w:t xml:space="preserve"> </w:t>
       </w:r>
@@ -2517,6 +3235,7 @@
           <w:b/>
           <w:w w:val="90"/>
           <w:sz w:val="20"/>
+          <w:szCs w:val="20"/>
         </w:rPr>
         <w:t>Algorithms</w:t>
       </w:r>
@@ -2527,6 +3246,7 @@
           <w:spacing w:val="15"/>
           <w:w w:val="90"/>
           <w:sz w:val="20"/>
+          <w:szCs w:val="20"/>
         </w:rPr>
         <w:t xml:space="preserve"> </w:t>
       </w:r>
@@ -2536,6 +3256,7 @@
           <w:b/>
           <w:w w:val="90"/>
           <w:sz w:val="20"/>
+          <w:szCs w:val="20"/>
         </w:rPr>
         <w:t>using</w:t>
       </w:r>
@@ -2546,6 +3267,7 @@
           <w:spacing w:val="16"/>
           <w:w w:val="90"/>
           <w:sz w:val="20"/>
+          <w:szCs w:val="20"/>
         </w:rPr>
         <w:t xml:space="preserve"> </w:t>
       </w:r>
@@ -2555,6 +3277,7 @@
           <w:b/>
           <w:w w:val="90"/>
           <w:sz w:val="20"/>
+          <w:szCs w:val="20"/>
         </w:rPr>
         <w:t>Python</w:t>
       </w:r>
@@ -2565,6 +3288,7 @@
           <w:spacing w:val="19"/>
           <w:w w:val="90"/>
           <w:sz w:val="20"/>
+          <w:szCs w:val="20"/>
         </w:rPr>
         <w:t xml:space="preserve"> </w:t>
       </w:r>
@@ -2573,6 +3297,7 @@
           <w:rFonts w:ascii="Arial" w:hAnsi="Arial" w:cs="Arial"/>
           <w:w w:val="90"/>
           <w:sz w:val="20"/>
+          <w:szCs w:val="20"/>
         </w:rPr>
         <w:t>|</w:t>
       </w:r>
@@ -2582,6 +3307,7 @@
           <w:spacing w:val="25"/>
           <w:w w:val="90"/>
           <w:sz w:val="20"/>
+          <w:szCs w:val="20"/>
         </w:rPr>
         <w:t xml:space="preserve"> </w:t>
       </w:r>
@@ -2590,6 +3316,7 @@
           <w:rFonts w:ascii="Arial" w:hAnsi="Arial" w:cs="Arial"/>
           <w:w w:val="90"/>
           <w:sz w:val="20"/>
+          <w:szCs w:val="20"/>
         </w:rPr>
         <w:t>NPTEL</w:t>
       </w:r>
@@ -2599,6 +3326,7 @@
           <w:spacing w:val="22"/>
           <w:w w:val="90"/>
           <w:sz w:val="20"/>
+          <w:szCs w:val="20"/>
         </w:rPr>
         <w:t xml:space="preserve"> </w:t>
       </w:r>
@@ -2607,6 +3335,7 @@
           <w:rFonts w:ascii="Arial" w:hAnsi="Arial" w:cs="Arial"/>
           <w:w w:val="90"/>
           <w:sz w:val="20"/>
+          <w:szCs w:val="20"/>
         </w:rPr>
         <w:t>|</w:t>
       </w:r>
@@ -2616,6 +3345,7 @@
           <w:spacing w:val="25"/>
           <w:w w:val="90"/>
           <w:sz w:val="20"/>
+          <w:szCs w:val="20"/>
         </w:rPr>
         <w:t xml:space="preserve"> </w:t>
       </w:r>
@@ -2624,6 +3354,7 @@
           <w:rFonts w:ascii="Arial" w:hAnsi="Arial" w:cs="Arial"/>
           <w:w w:val="90"/>
           <w:sz w:val="20"/>
+          <w:szCs w:val="20"/>
         </w:rPr>
         <w:t>Sep</w:t>
       </w:r>
@@ -2633,6 +3364,7 @@
           <w:spacing w:val="21"/>
           <w:w w:val="90"/>
           <w:sz w:val="20"/>
+          <w:szCs w:val="20"/>
         </w:rPr>
         <w:t xml:space="preserve"> </w:t>
       </w:r>
@@ -2641,6 +3373,7 @@
           <w:rFonts w:ascii="Arial" w:hAnsi="Arial" w:cs="Arial"/>
           <w:w w:val="90"/>
           <w:sz w:val="20"/>
+          <w:szCs w:val="20"/>
         </w:rPr>
         <w:t>2023</w:t>
       </w:r>
@@ -2650,173 +3383,9 @@
           <w:spacing w:val="-45"/>
           <w:w w:val="90"/>
           <w:sz w:val="20"/>
-        </w:rPr>
-        <w:t xml:space="preserve"> </w:t>
-      </w:r>
-      <w:r>
-        <w:rPr>
-          <w:rFonts w:ascii="Arial" w:hAnsi="Arial" w:cs="Arial"/>
-          <w:sz w:val="20"/>
-        </w:rPr>
-        <w:br/>
-      </w:r>
-      <w:r>
-        <w:rPr>
-          <w:rFonts w:ascii="Arial" w:hAnsi="Arial" w:cs="Arial"/>
-          <w:b/>
-          <w:w w:val="95"/>
-          <w:sz w:val="20"/>
-        </w:rPr>
-        <w:t>Java</w:t>
-      </w:r>
-      <w:r>
-        <w:rPr>
-          <w:rFonts w:ascii="Arial" w:hAnsi="Arial" w:cs="Arial"/>
-          <w:b/>
-          <w:spacing w:val="-9"/>
-          <w:w w:val="95"/>
-          <w:sz w:val="20"/>
-        </w:rPr>
-        <w:t xml:space="preserve"> </w:t>
-      </w:r>
-      <w:r>
-        <w:rPr>
-          <w:rFonts w:ascii="Arial" w:hAnsi="Arial" w:cs="Arial"/>
-          <w:b/>
-          <w:w w:val="95"/>
-          <w:sz w:val="20"/>
-        </w:rPr>
-        <w:t>Foundations</w:t>
-      </w:r>
-      <w:r>
-        <w:rPr>
-          <w:rFonts w:ascii="Arial" w:hAnsi="Arial" w:cs="Arial"/>
-          <w:b/>
-          <w:spacing w:val="-8"/>
-          <w:w w:val="95"/>
-          <w:sz w:val="20"/>
-        </w:rPr>
-        <w:t xml:space="preserve"> </w:t>
-      </w:r>
-      <w:r>
-        <w:rPr>
-          <w:rFonts w:ascii="Arial" w:hAnsi="Arial" w:cs="Arial"/>
-          <w:w w:val="95"/>
-          <w:sz w:val="20"/>
-        </w:rPr>
-        <w:t>| Oracle</w:t>
-      </w:r>
-      <w:r>
-        <w:rPr>
-          <w:rFonts w:ascii="Arial" w:hAnsi="Arial" w:cs="Arial"/>
-          <w:spacing w:val="-4"/>
-          <w:w w:val="95"/>
-          <w:sz w:val="20"/>
-        </w:rPr>
-        <w:t xml:space="preserve"> </w:t>
-      </w:r>
-      <w:r>
-        <w:rPr>
-          <w:rFonts w:ascii="Arial" w:hAnsi="Arial" w:cs="Arial"/>
-          <w:w w:val="95"/>
-          <w:sz w:val="20"/>
-        </w:rPr>
-        <w:t>|</w:t>
-      </w:r>
-      <w:r>
-        <w:rPr>
-          <w:rFonts w:ascii="Arial" w:hAnsi="Arial" w:cs="Arial"/>
-          <w:spacing w:val="1"/>
-          <w:w w:val="95"/>
-          <w:sz w:val="20"/>
-        </w:rPr>
-        <w:t xml:space="preserve"> </w:t>
-      </w:r>
-      <w:r>
-        <w:rPr>
-          <w:rFonts w:ascii="Arial" w:hAnsi="Arial" w:cs="Arial"/>
-          <w:w w:val="95"/>
-          <w:sz w:val="20"/>
-        </w:rPr>
-        <w:t>Sep 2023</w:t>
-      </w:r>
-      <w:r>
-        <w:rPr>
-          <w:rFonts w:ascii="Arial" w:hAnsi="Arial" w:cs="Arial"/>
-          <w:w w:val="95"/>
-          <w:sz w:val="20"/>
-        </w:rPr>
-        <w:br/>
-      </w:r>
-      <w:r>
-        <w:rPr>
-          <w:rFonts w:ascii="Arial" w:hAnsi="Arial" w:cs="Arial"/>
-          <w:b/>
-          <w:spacing w:val="-9"/>
-          <w:w w:val="95"/>
-          <w:sz w:val="20"/>
-        </w:rPr>
-        <w:t xml:space="preserve">Python (Basic) </w:t>
-      </w:r>
-      <w:r>
-        <w:rPr>
-          <w:rFonts w:ascii="Arial" w:hAnsi="Arial" w:cs="Arial"/>
-          <w:w w:val="95"/>
-          <w:sz w:val="20"/>
-        </w:rPr>
-        <w:t xml:space="preserve">| </w:t>
-      </w:r>
-      <w:proofErr w:type="spellStart"/>
-      <w:r>
-        <w:rPr>
-          <w:rFonts w:ascii="Arial" w:hAnsi="Arial" w:cs="Arial"/>
-          <w:w w:val="95"/>
-          <w:sz w:val="20"/>
-        </w:rPr>
-        <w:t>HackerRank</w:t>
-      </w:r>
-      <w:proofErr w:type="spellEnd"/>
-      <w:r>
-        <w:rPr>
-          <w:rFonts w:ascii="Arial" w:hAnsi="Arial" w:cs="Arial"/>
-          <w:spacing w:val="-4"/>
-          <w:w w:val="95"/>
-          <w:sz w:val="20"/>
-        </w:rPr>
-        <w:t xml:space="preserve"> </w:t>
-      </w:r>
-      <w:r>
-        <w:rPr>
-          <w:rFonts w:ascii="Arial" w:hAnsi="Arial" w:cs="Arial"/>
-          <w:w w:val="95"/>
-          <w:sz w:val="20"/>
-        </w:rPr>
-        <w:t>|</w:t>
-      </w:r>
-      <w:r>
-        <w:rPr>
-          <w:rFonts w:ascii="Arial" w:hAnsi="Arial" w:cs="Arial"/>
-          <w:spacing w:val="1"/>
-          <w:w w:val="95"/>
-          <w:sz w:val="20"/>
-        </w:rPr>
-        <w:t xml:space="preserve"> </w:t>
-      </w:r>
-      <w:r>
-        <w:rPr>
-          <w:rFonts w:ascii="Arial" w:hAnsi="Arial" w:cs="Arial"/>
-          <w:w w:val="95"/>
-          <w:sz w:val="20"/>
-        </w:rPr>
-        <w:t>Aug 2023</w:t>
-      </w:r>
-      <w:r>
-        <w:rPr>
-          <w:rFonts w:ascii="Arial" w:hAnsi="Arial" w:cs="Arial"/>
-          <w:w w:val="95"/>
-          <w:sz w:val="20"/>
-        </w:rPr>
-        <w:br/>
+          <w:szCs w:val="20"/>
+        </w:rPr>
+        <w:t xml:space="preserve"> </w:t>
       </w:r>
     </w:p>
     <w:p>
@@ -2882,6 +3451,8 @@
         <w:ind w:left="335" w:firstLine="0"/>
         <w:rPr>
           <w:rFonts w:ascii="Arial" w:hAnsi="Arial" w:cs="Arial"/>
+          <w:spacing w:val="-1"/>
+          <w:w w:val="95"/>
         </w:rPr>
       </w:pPr>
       <w:r>
@@ -2913,7 +3484,7 @@
           <w:spacing w:val="-3"/>
           <w:w w:val="95"/>
         </w:rPr>
-        <w:t xml:space="preserve"> </w:t>
+        <w:tab/>
       </w:r>
       <w:r>
         <w:rPr>
@@ -2951,6 +3522,38 @@
           <w:spacing w:val="-10"/>
           <w:w w:val="95"/>
         </w:rPr>
+        <w:t xml:space="preserve"> </w:t>
+      </w:r>
+      <w:r>
+        <w:rPr>
+          <w:rFonts w:ascii="Arial" w:hAnsi="Arial" w:cs="Arial"/>
+          <w:spacing w:val="-10"/>
+          <w:w w:val="95"/>
+        </w:rPr>
+        <w:t>/</w:t>
+      </w:r>
+      <w:r>
+        <w:rPr>
+          <w:rFonts w:ascii="Arial" w:hAnsi="Arial" w:cs="Arial"/>
+          <w:spacing w:val="-10"/>
+          <w:w w:val="95"/>
+        </w:rPr>
+        <w:t xml:space="preserve"> </w:t>
+      </w:r>
+      <w:r>
+        <w:rPr>
+          <w:rFonts w:ascii="Arial" w:hAnsi="Arial" w:cs="Arial"/>
+          <w:spacing w:val="-10"/>
+          <w:w w:val="95"/>
+        </w:rPr>
+        <w:t>C++</w:t>
+      </w:r>
+      <w:r>
+        <w:rPr>
+          <w:rFonts w:ascii="Arial" w:hAnsi="Arial" w:cs="Arial"/>
+          <w:spacing w:val="-10"/>
+          <w:w w:val="95"/>
+        </w:rPr>
         <w:br/>
       </w:r>
       <w:r>
@@ -2983,7 +3586,7 @@
           <w:spacing w:val="-10"/>
           <w:w w:val="95"/>
         </w:rPr>
-        <w:t xml:space="preserve">: </w:t>
+        <w:t>:</w:t>
       </w:r>
       <w:r>
         <w:rPr>
@@ -2991,6 +3594,14 @@
           <w:spacing w:val="-10"/>
           <w:w w:val="95"/>
         </w:rPr>
+        <w:tab/>
+      </w:r>
+      <w:r>
+        <w:rPr>
+          <w:rFonts w:ascii="Arial" w:hAnsi="Arial" w:cs="Arial"/>
+          <w:spacing w:val="-10"/>
+          <w:w w:val="95"/>
+        </w:rPr>
         <w:t>MySQL</w:t>
       </w:r>
       <w:r>
@@ -2999,6 +3610,20 @@
           <w:spacing w:val="-10"/>
           <w:w w:val="95"/>
         </w:rPr>
+        <w:t xml:space="preserve">, </w:t>
+      </w:r>
+      <w:r>
+        <w:rPr>
+          <w:rFonts w:ascii="Arial" w:hAnsi="Arial" w:cs="Arial"/>
+        </w:rPr>
+        <w:t>MongoDB</w:t>
+      </w:r>
+      <w:r>
+        <w:rPr>
+          <w:rFonts w:ascii="Arial" w:hAnsi="Arial" w:cs="Arial"/>
+          <w:spacing w:val="-10"/>
+          <w:w w:val="95"/>
+        </w:rPr>
         <w:br/>
       </w:r>
       <w:r>
@@ -3039,7 +3664,7 @@
           <w:spacing w:val="-10"/>
           <w:w w:val="95"/>
         </w:rPr>
-        <w:t xml:space="preserve"> </w:t>
+        <w:tab/>
       </w:r>
       <w:r>
         <w:rPr>
@@ -3075,7 +3700,37 @@
         <w:rPr>
           <w:rFonts w:ascii="Arial" w:hAnsi="Arial" w:cs="Arial"/>
         </w:rPr>
-        <w:t xml:space="preserve"> </w:t>
+        <w:t>, React</w:t>
+      </w:r>
+      <w:r>
+        <w:rPr>
+          <w:rFonts w:ascii="Arial" w:hAnsi="Arial" w:cs="Arial"/>
+        </w:rPr>
+        <w:t>.JS</w:t>
+      </w:r>
+      <w:r>
+        <w:rPr>
+          <w:rFonts w:ascii="Arial" w:hAnsi="Arial" w:cs="Arial"/>
+        </w:rPr>
+        <w:t>, Node</w:t>
+      </w:r>
+      <w:r>
+        <w:rPr>
+          <w:rFonts w:ascii="Arial" w:hAnsi="Arial" w:cs="Arial"/>
+        </w:rPr>
+        <w:t>.JS</w:t>
+      </w:r>
+      <w:r>
+        <w:rPr>
+          <w:rFonts w:ascii="Arial" w:hAnsi="Arial" w:cs="Arial"/>
+        </w:rPr>
+        <w:t>, Express</w:t>
+      </w:r>
+      <w:r>
+        <w:rPr>
+          <w:rFonts w:ascii="Arial" w:hAnsi="Arial" w:cs="Arial"/>
+        </w:rPr>
+        <w:t>.JS</w:t>
       </w:r>
       <w:r>
         <w:rPr>
@@ -3089,7 +3744,7 @@
           <w:b/>
           <w:w w:val="95"/>
         </w:rPr>
-        <w:t>Version Control</w:t>
+        <w:t>Tools</w:t>
       </w:r>
       <w:r>
         <w:rPr>
@@ -3110,10 +3765,18 @@
       <w:r>
         <w:rPr>
           <w:rFonts w:ascii="Arial" w:hAnsi="Arial" w:cs="Arial"/>
+          <w:b/>
+          <w:w w:val="95"/>
+        </w:rPr>
+        <w:tab/>
+      </w:r>
+      <w:r>
+        <w:rPr>
+          <w:rFonts w:ascii="Arial" w:hAnsi="Arial" w:cs="Arial"/>
           <w:spacing w:val="-10"/>
           <w:w w:val="95"/>
         </w:rPr>
-        <w:t xml:space="preserve">: </w:t>
+        <w:t>:</w:t>
       </w:r>
       <w:r>
         <w:rPr>
@@ -3121,77 +3784,45 @@
           <w:spacing w:val="-10"/>
           <w:w w:val="95"/>
         </w:rPr>
-        <w:t>Git</w:t>
-      </w:r>
-      <w:r>
-        <w:rPr>
-          <w:rFonts w:ascii="Arial" w:hAnsi="Arial" w:cs="Arial"/>
-          <w:spacing w:val="-10"/>
-          <w:w w:val="95"/>
-        </w:rPr>
-        <w:t xml:space="preserve"> </w:t>
-      </w:r>
-      <w:r>
-        <w:rPr>
-          <w:rFonts w:ascii="Arial" w:hAnsi="Arial" w:cs="Arial"/>
-          <w:spacing w:val="-10"/>
-          <w:w w:val="95"/>
-        </w:rPr>
-        <w:t>/</w:t>
-      </w:r>
-      <w:r>
-        <w:rPr>
-          <w:rFonts w:ascii="Arial" w:hAnsi="Arial" w:cs="Arial"/>
-          <w:spacing w:val="-10"/>
-          <w:w w:val="95"/>
-        </w:rPr>
-        <w:t xml:space="preserve"> </w:t>
-      </w:r>
-      <w:r>
-        <w:rPr>
-          <w:rFonts w:ascii="Arial" w:hAnsi="Arial" w:cs="Arial"/>
-          <w:spacing w:val="-10"/>
-          <w:w w:val="95"/>
-        </w:rPr>
-        <w:t>GitH</w:t>
-      </w:r>
-      <w:r>
-        <w:rPr>
-          <w:rFonts w:ascii="Arial" w:hAnsi="Arial" w:cs="Arial"/>
-          <w:spacing w:val="-10"/>
-          <w:w w:val="95"/>
-        </w:rPr>
-        <w:t>ub</w:t>
-      </w:r>
-    </w:p>
-    <w:p>
-      <w:pPr>
-        <w:pStyle w:val="BodyText"/>
-        <w:spacing w:before="9" w:line="252" w:lineRule="auto"/>
-        <w:ind w:left="335" w:firstLine="0"/>
-        <w:rPr>
-          <w:rFonts w:ascii="Arial" w:hAnsi="Arial" w:cs="Arial"/>
-        </w:rPr>
-      </w:pPr>
-      <w:r>
-        <w:rPr>
-          <w:rFonts w:ascii="Arial" w:hAnsi="Arial" w:cs="Arial"/>
-          <w:b/>
-          <w:w w:val="95"/>
-        </w:rPr>
-        <w:t>Technologies</w:t>
-      </w:r>
-      <w:r>
-        <w:rPr>
-          <w:rFonts w:ascii="Arial" w:hAnsi="Arial" w:cs="Arial"/>
-          <w:b/>
-          <w:w w:val="95"/>
-        </w:rPr>
         <w:tab/>
       </w:r>
       <w:r>
         <w:rPr>
           <w:rFonts w:ascii="Arial" w:hAnsi="Arial" w:cs="Arial"/>
+        </w:rPr>
+        <w:t>Git/GitHub</w:t>
+      </w:r>
+      <w:r>
+        <w:rPr>
+          <w:rFonts w:ascii="Arial" w:hAnsi="Arial" w:cs="Arial"/>
+        </w:rPr>
+        <w:t>, Postman</w:t>
+      </w:r>
+      <w:r>
+        <w:rPr>
+          <w:rFonts w:ascii="Arial" w:hAnsi="Arial" w:cs="Arial"/>
+        </w:rPr>
+        <w:br/>
+      </w:r>
+      <w:r>
+        <w:rPr>
+          <w:rFonts w:ascii="Arial" w:hAnsi="Arial" w:cs="Arial"/>
+          <w:b/>
+          <w:w w:val="95"/>
+        </w:rPr>
+        <w:t>Libraries</w:t>
+      </w:r>
+      <w:r>
+        <w:rPr>
+          <w:rFonts w:ascii="Arial" w:hAnsi="Arial" w:cs="Arial"/>
+          <w:b/>
+          <w:w w:val="95"/>
+        </w:rPr>
+        <w:t>/Frameworks</w:t>
+      </w:r>
+      <w:r>
+        <w:rPr>
+          <w:rFonts w:ascii="Arial" w:hAnsi="Arial" w:cs="Arial"/>
           <w:b/>
           <w:w w:val="95"/>
         </w:rPr>
@@ -3210,42 +3841,185 @@
           <w:spacing w:val="1"/>
           <w:w w:val="95"/>
         </w:rPr>
-        <w:t xml:space="preserve"> </w:t>
-      </w:r>
-      <w:r>
-        <w:rPr>
-          <w:rFonts w:ascii="Arial" w:hAnsi="Arial" w:cs="Arial"/>
-          <w:w w:val="95"/>
-        </w:rPr>
-        <w:t>Linux</w:t>
-      </w:r>
-      <w:r>
-        <w:rPr>
-          <w:rFonts w:ascii="Arial" w:hAnsi="Arial" w:cs="Arial"/>
-          <w:w w:val="95"/>
-        </w:rPr>
-        <w:t xml:space="preserve"> </w:t>
-      </w:r>
-      <w:r>
-        <w:rPr>
-          <w:rFonts w:ascii="Arial" w:hAnsi="Arial" w:cs="Arial"/>
-          <w:w w:val="95"/>
-        </w:rPr>
-        <w:t>(U</w:t>
-      </w:r>
-      <w:r>
-        <w:rPr>
-          <w:rFonts w:ascii="Arial" w:hAnsi="Arial" w:cs="Arial"/>
-          <w:w w:val="95"/>
-        </w:rPr>
-        <w:t>buntu</w:t>
-      </w:r>
-      <w:r>
-        <w:rPr>
-          <w:rFonts w:ascii="Arial" w:hAnsi="Arial" w:cs="Arial"/>
-          <w:w w:val="95"/>
-        </w:rPr>
-        <w:t>)</w:t>
+        <w:tab/>
+      </w:r>
+      <w:r>
+        <w:rPr>
+          <w:rFonts w:ascii="Arial" w:hAnsi="Arial" w:cs="Arial"/>
+        </w:rPr>
+        <w:t>Linux(Ubuntu), Bootstrap</w:t>
+      </w:r>
+      <w:r>
+        <w:rPr>
+          <w:rFonts w:ascii="Arial" w:hAnsi="Arial" w:cs="Arial"/>
+        </w:rPr>
+        <w:t xml:space="preserve"> CSS</w:t>
+      </w:r>
+      <w:r>
+        <w:rPr>
+          <w:rFonts w:ascii="Arial" w:hAnsi="Arial" w:cs="Arial"/>
+        </w:rPr>
+        <w:t>, Tailwind</w:t>
+      </w:r>
+      <w:r>
+        <w:rPr>
+          <w:rFonts w:ascii="Arial" w:hAnsi="Arial" w:cs="Arial"/>
+        </w:rPr>
+        <w:t xml:space="preserve"> </w:t>
+      </w:r>
+      <w:r>
+        <w:rPr>
+          <w:rFonts w:ascii="Arial" w:hAnsi="Arial" w:cs="Arial"/>
+        </w:rPr>
+        <w:t>CSS</w:t>
+      </w:r>
+      <w:r>
+        <w:rPr>
+          <w:rFonts w:ascii="Arial" w:hAnsi="Arial" w:cs="Arial"/>
+        </w:rPr>
+        <w:t>, Flask</w:t>
+      </w:r>
+      <w:r>
+        <w:rPr>
+          <w:rFonts w:ascii="Arial" w:hAnsi="Arial" w:cs="Arial"/>
+        </w:rPr>
+        <w:br/>
+      </w:r>
+      <w:r>
+        <w:rPr>
+          <w:rFonts w:ascii="Arial" w:hAnsi="Arial" w:cs="Arial"/>
+          <w:b/>
+          <w:w w:val="95"/>
+        </w:rPr>
+        <w:t>Concepts</w:t>
+      </w:r>
+      <w:r>
+        <w:rPr>
+          <w:rFonts w:ascii="Arial" w:hAnsi="Arial" w:cs="Arial"/>
+          <w:b/>
+          <w:w w:val="95"/>
+        </w:rPr>
+        <w:tab/>
+      </w:r>
+      <w:r>
+        <w:rPr>
+          <w:rFonts w:ascii="Arial" w:hAnsi="Arial" w:cs="Arial"/>
+          <w:b/>
+          <w:w w:val="95"/>
+        </w:rPr>
+        <w:tab/>
+      </w:r>
+      <w:r>
+        <w:rPr>
+          <w:rFonts w:ascii="Arial" w:hAnsi="Arial" w:cs="Arial"/>
+          <w:b/>
+          <w:w w:val="95"/>
+        </w:rPr>
+        <w:tab/>
+      </w:r>
+      <w:r>
+        <w:rPr>
+          <w:rFonts w:ascii="Arial" w:hAnsi="Arial" w:cs="Arial"/>
+          <w:w w:val="95"/>
+        </w:rPr>
+        <w:t>:</w:t>
+      </w:r>
+      <w:r>
+        <w:rPr>
+          <w:rFonts w:ascii="Arial" w:hAnsi="Arial" w:cs="Arial"/>
+          <w:w w:val="95"/>
+        </w:rPr>
+        <w:tab/>
+      </w:r>
+      <w:r>
+        <w:rPr>
+          <w:rFonts w:ascii="Arial" w:hAnsi="Arial" w:cs="Arial"/>
+          <w:w w:val="95"/>
+        </w:rPr>
+        <w:t xml:space="preserve">Data Structures and </w:t>
+      </w:r>
+      <w:r>
+        <w:rPr>
+          <w:rFonts w:ascii="Arial" w:hAnsi="Arial" w:cs="Arial"/>
+          <w:w w:val="95"/>
+        </w:rPr>
+        <w:t>Algorithms,</w:t>
+      </w:r>
+      <w:r>
+        <w:rPr>
+          <w:rFonts w:ascii="Arial" w:hAnsi="Arial" w:cs="Arial"/>
+        </w:rPr>
+        <w:t xml:space="preserve"> Object</w:t>
+      </w:r>
+      <w:r>
+        <w:rPr>
+          <w:rFonts w:ascii="Arial" w:hAnsi="Arial" w:cs="Arial"/>
+        </w:rPr>
+        <w:t xml:space="preserve"> Oriented Programming,</w:t>
+      </w:r>
+      <w:r>
+        <w:rPr>
+          <w:rFonts w:ascii="Arial" w:hAnsi="Arial" w:cs="Arial"/>
+          <w:w w:val="95"/>
+        </w:rPr>
+        <w:br/>
+      </w:r>
+      <w:r>
+        <w:rPr>
+          <w:rFonts w:ascii="Arial" w:hAnsi="Arial" w:cs="Arial"/>
+          <w:w w:val="95"/>
+        </w:rPr>
+        <w:tab/>
+      </w:r>
+      <w:r>
+        <w:rPr>
+          <w:rFonts w:ascii="Arial" w:hAnsi="Arial" w:cs="Arial"/>
+          <w:w w:val="95"/>
+        </w:rPr>
+        <w:tab/>
+      </w:r>
+      <w:r>
+        <w:rPr>
+          <w:rFonts w:ascii="Arial" w:hAnsi="Arial" w:cs="Arial"/>
+          <w:w w:val="95"/>
+        </w:rPr>
+        <w:tab/>
+      </w:r>
+      <w:r>
+        <w:rPr>
+          <w:rFonts w:ascii="Arial" w:hAnsi="Arial" w:cs="Arial"/>
+          <w:w w:val="95"/>
+        </w:rPr>
+        <w:tab/>
+      </w:r>
+      <w:r>
+        <w:rPr>
+          <w:rFonts w:ascii="Arial" w:hAnsi="Arial" w:cs="Arial"/>
+          <w:w w:val="95"/>
+        </w:rPr>
+        <w:tab/>
+      </w:r>
+      <w:r>
+        <w:rPr>
+          <w:rFonts w:ascii="Arial" w:hAnsi="Arial" w:cs="Arial"/>
+          <w:w w:val="95"/>
+        </w:rPr>
+        <w:t>Operating</w:t>
+      </w:r>
+      <w:r>
+        <w:rPr>
+          <w:rFonts w:ascii="Arial" w:hAnsi="Arial" w:cs="Arial"/>
+          <w:spacing w:val="-1"/>
+          <w:w w:val="95"/>
+        </w:rPr>
+        <w:t xml:space="preserve"> </w:t>
+      </w:r>
+      <w:r>
+        <w:rPr>
+          <w:rFonts w:ascii="Arial" w:hAnsi="Arial" w:cs="Arial"/>
+          <w:w w:val="95"/>
+        </w:rPr>
+        <w:t>Systems</w:t>
       </w:r>
       <w:r>
         <w:rPr>
@@ -3257,229 +4031,51 @@
       <w:r>
         <w:rPr>
           <w:rFonts w:ascii="Arial" w:hAnsi="Arial" w:cs="Arial"/>
-          <w:spacing w:val="-6"/>
-          <w:w w:val="95"/>
-        </w:rPr>
-        <w:t xml:space="preserve"> </w:t>
-      </w:r>
-      <w:r>
-        <w:rPr>
-          <w:rFonts w:ascii="Arial" w:hAnsi="Arial" w:cs="Arial"/>
-          <w:w w:val="95"/>
-        </w:rPr>
-        <w:t>Bootstrap</w:t>
-      </w:r>
-      <w:r>
-        <w:rPr>
-          <w:rFonts w:ascii="Arial" w:hAnsi="Arial" w:cs="Arial"/>
-          <w:w w:val="95"/>
-        </w:rPr>
-        <w:t xml:space="preserve"> CSS</w:t>
-      </w:r>
-      <w:r>
-        <w:rPr>
-          <w:rFonts w:ascii="Arial" w:hAnsi="Arial" w:cs="Arial"/>
-          <w:w w:val="95"/>
-        </w:rPr>
-        <w:t>,</w:t>
-      </w:r>
-      <w:r>
-        <w:rPr>
-          <w:rFonts w:ascii="Arial" w:hAnsi="Arial" w:cs="Arial"/>
-          <w:spacing w:val="-6"/>
-          <w:w w:val="95"/>
-        </w:rPr>
-        <w:t xml:space="preserve"> </w:t>
-      </w:r>
-      <w:r>
-        <w:rPr>
-          <w:rFonts w:ascii="Arial" w:hAnsi="Arial" w:cs="Arial"/>
-          <w:spacing w:val="-6"/>
-          <w:w w:val="95"/>
-        </w:rPr>
-        <w:t xml:space="preserve">Tailwind CSS, </w:t>
-      </w:r>
-      <w:r>
-        <w:rPr>
-          <w:rFonts w:ascii="Arial" w:hAnsi="Arial" w:cs="Arial"/>
-        </w:rPr>
-        <w:t>NumPy,</w:t>
-      </w:r>
-      <w:r>
-        <w:rPr>
-          <w:rFonts w:ascii="Arial" w:hAnsi="Arial" w:cs="Arial"/>
-          <w:spacing w:val="-5"/>
-        </w:rPr>
-        <w:t xml:space="preserve"> </w:t>
-      </w:r>
-      <w:r>
-        <w:rPr>
-          <w:rFonts w:ascii="Arial" w:hAnsi="Arial" w:cs="Arial"/>
-        </w:rPr>
-        <w:t>P</w:t>
-      </w:r>
-      <w:r>
-        <w:rPr>
-          <w:rFonts w:ascii="Arial" w:hAnsi="Arial" w:cs="Arial"/>
-        </w:rPr>
-        <w:t>andas,</w:t>
-      </w:r>
-      <w:r>
-        <w:rPr>
-          <w:rFonts w:ascii="Arial" w:hAnsi="Arial" w:cs="Arial"/>
-        </w:rPr>
-        <w:t xml:space="preserve"> Java FX</w:t>
-      </w:r>
-      <w:r>
-        <w:rPr>
-          <w:rFonts w:ascii="Arial" w:hAnsi="Arial" w:cs="Arial"/>
-        </w:rPr>
-        <w:t>,</w:t>
-      </w:r>
-      <w:r>
-        <w:rPr>
-          <w:rFonts w:ascii="Arial" w:hAnsi="Arial" w:cs="Arial"/>
-        </w:rPr>
-        <w:t xml:space="preserve"> Java Swing, </w:t>
-      </w:r>
-      <w:r>
-        <w:rPr>
-          <w:rFonts w:ascii="Arial" w:hAnsi="Arial" w:cs="Arial"/>
-          <w:spacing w:val="-6"/>
-        </w:rPr>
-        <w:br/>
-        <w:t xml:space="preserve">                                                     </w:t>
-      </w:r>
-      <w:r>
-        <w:rPr>
-          <w:rFonts w:ascii="Arial" w:hAnsi="Arial" w:cs="Arial"/>
-          <w:spacing w:val="-6"/>
-        </w:rPr>
-        <w:t>Java</w:t>
-      </w:r>
-      <w:r>
-        <w:rPr>
-          <w:rFonts w:ascii="Arial" w:hAnsi="Arial" w:cs="Arial"/>
-          <w:spacing w:val="-6"/>
-        </w:rPr>
-        <w:t xml:space="preserve"> </w:t>
-      </w:r>
-      <w:r>
-        <w:rPr>
-          <w:rFonts w:ascii="Arial" w:hAnsi="Arial" w:cs="Arial"/>
-        </w:rPr>
-        <w:t>A</w:t>
-      </w:r>
-      <w:r>
-        <w:rPr>
-          <w:rFonts w:ascii="Arial" w:hAnsi="Arial" w:cs="Arial"/>
-        </w:rPr>
-        <w:t>WT</w:t>
-      </w:r>
-    </w:p>
-    <w:p>
-      <w:pPr>
-        <w:pStyle w:val="BodyText"/>
-        <w:spacing w:before="0" w:line="252" w:lineRule="auto"/>
-        <w:ind w:left="336" w:firstLine="0"/>
-        <w:rPr>
-          <w:rFonts w:ascii="Arial" w:hAnsi="Arial" w:cs="Arial"/>
-          <w:w w:val="95"/>
-        </w:rPr>
-      </w:pPr>
-      <w:r>
-        <w:rPr>
-          <w:rFonts w:ascii="Arial" w:hAnsi="Arial" w:cs="Arial"/>
-          <w:b/>
-          <w:w w:val="95"/>
-        </w:rPr>
-        <w:t>Concepts</w:t>
-      </w:r>
-      <w:r>
-        <w:rPr>
-          <w:rFonts w:ascii="Arial" w:hAnsi="Arial" w:cs="Arial"/>
-          <w:b/>
-          <w:w w:val="95"/>
-        </w:rPr>
-        <w:tab/>
-      </w:r>
-      <w:r>
-        <w:rPr>
-          <w:rFonts w:ascii="Arial" w:hAnsi="Arial" w:cs="Arial"/>
-          <w:b/>
-          <w:w w:val="95"/>
-        </w:rPr>
-        <w:tab/>
-      </w:r>
-      <w:r>
-        <w:rPr>
-          <w:rFonts w:ascii="Arial" w:hAnsi="Arial" w:cs="Arial"/>
-          <w:b/>
-          <w:w w:val="95"/>
-        </w:rPr>
-        <w:tab/>
-      </w:r>
-      <w:r>
-        <w:rPr>
-          <w:rFonts w:ascii="Arial" w:hAnsi="Arial" w:cs="Arial"/>
-          <w:w w:val="95"/>
-        </w:rPr>
-        <w:t xml:space="preserve">: </w:t>
-      </w:r>
-      <w:r>
-        <w:rPr>
-          <w:rFonts w:ascii="Arial" w:hAnsi="Arial" w:cs="Arial"/>
-          <w:w w:val="95"/>
-        </w:rPr>
-        <w:t xml:space="preserve">Data Structures and </w:t>
-      </w:r>
-      <w:r>
-        <w:rPr>
-          <w:rFonts w:ascii="Arial" w:hAnsi="Arial" w:cs="Arial"/>
-          <w:w w:val="95"/>
-        </w:rPr>
-        <w:t>Algorithms,</w:t>
-      </w:r>
-      <w:r>
-        <w:rPr>
-          <w:rFonts w:ascii="Arial" w:hAnsi="Arial" w:cs="Arial"/>
-        </w:rPr>
-        <w:t xml:space="preserve"> Object</w:t>
-      </w:r>
-      <w:r>
-        <w:rPr>
-          <w:rFonts w:ascii="Arial" w:hAnsi="Arial" w:cs="Arial"/>
-        </w:rPr>
-        <w:t xml:space="preserve"> Oriented Programming,</w:t>
-      </w:r>
-      <w:r>
-        <w:rPr>
-          <w:rFonts w:ascii="Arial" w:hAnsi="Arial" w:cs="Arial"/>
-          <w:w w:val="95"/>
-        </w:rPr>
-        <w:t xml:space="preserve"> </w:t>
-      </w:r>
-      <w:r>
-        <w:rPr>
-          <w:rFonts w:ascii="Arial" w:hAnsi="Arial" w:cs="Arial"/>
-          <w:w w:val="95"/>
-        </w:rPr>
-        <w:t>Operating</w:t>
-      </w:r>
-      <w:r>
-        <w:rPr>
-          <w:rFonts w:ascii="Arial" w:hAnsi="Arial" w:cs="Arial"/>
-          <w:spacing w:val="-1"/>
-          <w:w w:val="95"/>
-        </w:rPr>
-        <w:t xml:space="preserve"> </w:t>
-      </w:r>
-      <w:r>
-        <w:rPr>
-          <w:rFonts w:ascii="Arial" w:hAnsi="Arial" w:cs="Arial"/>
-          <w:w w:val="95"/>
-        </w:rPr>
-        <w:t>Systems</w:t>
+          <w:w w:val="95"/>
+        </w:rPr>
+        <w:t xml:space="preserve"> </w:t>
+      </w:r>
+      <w:r>
+        <w:rPr>
+          <w:rFonts w:ascii="Arial" w:hAnsi="Arial" w:cs="Arial"/>
+          <w:w w:val="95"/>
+        </w:rPr>
+        <w:t>Data Analysis</w:t>
+      </w:r>
+      <w:r>
+        <w:rPr>
+          <w:rFonts w:ascii="Arial" w:hAnsi="Arial" w:cs="Arial"/>
+          <w:w w:val="95"/>
+        </w:rPr>
+        <w:t xml:space="preserve">, </w:t>
+      </w:r>
+      <w:r>
+        <w:rPr>
+          <w:rFonts w:ascii="Arial" w:hAnsi="Arial" w:cs="Arial"/>
+          <w:w w:val="95"/>
+        </w:rPr>
+        <w:t>Machine Learning,</w:t>
+      </w:r>
+      <w:r>
+        <w:rPr>
+          <w:rFonts w:ascii="Arial" w:hAnsi="Arial" w:cs="Arial"/>
+          <w:w w:val="95"/>
+        </w:rPr>
+        <w:t xml:space="preserve"> </w:t>
+      </w:r>
+      <w:r>
+        <w:rPr>
+          <w:rFonts w:ascii="Arial" w:hAnsi="Arial" w:cs="Arial"/>
+          <w:w w:val="95"/>
+        </w:rPr>
+        <w:t xml:space="preserve">GUI </w:t>
+      </w:r>
+      <w:r>
+        <w:rPr>
+          <w:rFonts w:ascii="Arial" w:hAnsi="Arial" w:cs="Arial"/>
+          <w:w w:val="95"/>
+        </w:rPr>
+        <w:t>development</w:t>
       </w:r>
     </w:p>
     <w:sectPr>
@@ -4041,6 +4637,29 @@
       <w:szCs w:val="24"/>
     </w:rPr>
   </w:style>
+  <w:style w:type="paragraph" w:styleId="Heading2">
+    <w:name w:val="heading 2"/>
+    <w:basedOn w:val="Normal"/>
+    <w:next w:val="Normal"/>
+    <w:link w:val="Heading2Char"/>
+    <w:uiPriority w:val="9"/>
+    <w:semiHidden/>
+    <w:unhideWhenUsed/>
+    <w:qFormat/>
+    <w:rsid w:val="006E0135"/>
+    <w:pPr>
+      <w:keepNext/>
+      <w:keepLines/>
+      <w:spacing w:before="40"/>
+      <w:outlineLvl w:val="1"/>
+    </w:pPr>
+    <w:rPr>
+      <w:rFonts w:asciiTheme="majorHAnsi" w:eastAsiaTheme="majorEastAsia" w:hAnsiTheme="majorHAnsi" w:cstheme="majorBidi"/>
+      <w:color w:val="365F91" w:themeColor="accent1" w:themeShade="BF"/>
+      <w:sz w:val="26"/>
+      <w:szCs w:val="26"/>
+    </w:rPr>
+  </w:style>
   <w:style w:type="character" w:default="1" w:styleId="DefaultParagraphFont">
     <w:name w:val="Default Paragraph Font"/>
     <w:uiPriority w:val="1"/>
@@ -4149,6 +4768,20 @@
     <w:rPr>
       <w:color w:val="800080" w:themeColor="followedHyperlink"/>
       <w:u w:val="single"/>
+    </w:rPr>
+  </w:style>
+  <w:style w:type="character" w:customStyle="1" w:styleId="Heading2Char">
+    <w:name w:val="Heading 2 Char"/>
+    <w:basedOn w:val="DefaultParagraphFont"/>
+    <w:link w:val="Heading2"/>
+    <w:uiPriority w:val="9"/>
+    <w:semiHidden/>
+    <w:rsid w:val="006E0135"/>
+    <w:rPr>
+      <w:rFonts w:asciiTheme="majorHAnsi" w:eastAsiaTheme="majorEastAsia" w:hAnsiTheme="majorHAnsi" w:cstheme="majorBidi"/>
+      <w:color w:val="365F91" w:themeColor="accent1" w:themeShade="BF"/>
+      <w:sz w:val="26"/>
+      <w:szCs w:val="26"/>
     </w:rPr>
   </w:style>
 </w:styles>

</xml_diff>